<commit_message>
convolutional networks, relu model
</commit_message>
<xml_diff>
--- a/Deep_Learning_Keras/Introduction to Neural Networks and Deep Learning.docx
+++ b/Deep_Learning_Keras/Introduction to Neural Networks and Deep Learning.docx
@@ -4086,7 +4086,1041 @@
         <w:t>Regression Models with Keras</w:t>
       </w:r>
     </w:p>
+    <w:p>
+      <w:pPr>
+        <w:rPr>
+          <w:b/>
+          <w:bCs/>
+        </w:rPr>
+      </w:pPr>
+    </w:p>
+    <w:p>
+      <w:pPr>
+        <w:rPr>
+          <w:b/>
+          <w:bCs/>
+        </w:rPr>
+      </w:pPr>
+    </w:p>
+    <w:p>
+      <w:pPr>
+        <w:rPr>
+          <w:b/>
+          <w:bCs/>
+        </w:rPr>
+      </w:pPr>
+      <w:r>
+        <w:rPr>
+          <w:b/>
+          <w:bCs/>
+        </w:rPr>
+        <w:t>Shallow vs. Deep Neural Networks</w:t>
+      </w:r>
+    </w:p>
+    <w:p>
+      <w:r>
+        <w:t>The difference between shallow and deep neural networks has no consensus, generally:</w:t>
+      </w:r>
+    </w:p>
+    <w:p>
+      <w:pPr>
+        <w:pStyle w:val="ListParagraph"/>
+        <w:numPr>
+          <w:ilvl w:val="1"/>
+          <w:numId w:val="3"/>
+        </w:numPr>
+      </w:pPr>
+      <w:r>
+        <w:t>A shallow network consists of one hidden layer</w:t>
+      </w:r>
+    </w:p>
+    <w:p>
+      <w:pPr>
+        <w:pStyle w:val="ListParagraph"/>
+        <w:numPr>
+          <w:ilvl w:val="1"/>
+          <w:numId w:val="3"/>
+        </w:numPr>
+      </w:pPr>
+      <w:r>
+        <w:t>A deep network consists of multiple hidden layers with a large number of neurons per layer</w:t>
+      </w:r>
+    </w:p>
+    <w:p>
+      <w:pPr>
+        <w:pStyle w:val="ListParagraph"/>
+        <w:numPr>
+          <w:ilvl w:val="1"/>
+          <w:numId w:val="3"/>
+        </w:numPr>
+      </w:pPr>
+      <w:r>
+        <w:t>Most importantly, a shallow neural network can only take information inputs in the form of vectors whereas a deep learning model can accept raw data as an input such as images and text, and automatically extract the necessary features.</w:t>
+      </w:r>
+    </w:p>
+    <w:p>
+      <w:r>
+        <w:t>Why has this recently happened?</w:t>
+      </w:r>
+    </w:p>
+    <w:p>
+      <w:r>
+        <w:t>Can be attributed to 3 main factors:</w:t>
+      </w:r>
+    </w:p>
+    <w:p>
+      <w:pPr>
+        <w:pStyle w:val="ListParagraph"/>
+        <w:numPr>
+          <w:ilvl w:val="0"/>
+          <w:numId w:val="7"/>
+        </w:numPr>
+      </w:pPr>
+      <w:r>
+        <w:t>Advancement in the field – the relu activation function helped overcome the diminishing gradient problem.</w:t>
+      </w:r>
+    </w:p>
+    <w:p>
+      <w:pPr>
+        <w:pStyle w:val="ListParagraph"/>
+        <w:numPr>
+          <w:ilvl w:val="0"/>
+          <w:numId w:val="7"/>
+        </w:numPr>
+      </w:pPr>
+      <w:r>
+        <w:t>Data – Data availability specifically large amounts has recently become available and helps immensely with overfitting of models. Generally with machine learning the model learns to a certain point and then more data does not help the model, whereas in deep learning more data equates to better performance.</w:t>
+      </w:r>
+    </w:p>
+    <w:p>
+      <w:pPr>
+        <w:pStyle w:val="ListParagraph"/>
+        <w:numPr>
+          <w:ilvl w:val="0"/>
+          <w:numId w:val="7"/>
+        </w:numPr>
+      </w:pPr>
+      <w:r>
+        <w:t>Computational Power – notably nvidia gpus</w:t>
+      </w:r>
+    </w:p>
     <w:p/>
+    <w:p>
+      <w:pPr>
+        <w:rPr>
+          <w:b/>
+          <w:bCs/>
+        </w:rPr>
+      </w:pPr>
+      <w:r>
+        <w:rPr>
+          <w:b/>
+          <w:bCs/>
+        </w:rPr>
+        <w:t>RELU Explained</w:t>
+      </w:r>
+    </w:p>
+    <w:p>
+      <w:r>
+        <w:t>Stands for Rectified Linear Unit. Defined asÖ</w:t>
+      </w:r>
+    </w:p>
+    <w:p>
+      <w:pPr>
+        <w:rPr>
+          <w:rFonts w:eastAsiaTheme="minorEastAsia"/>
+          <w:i/>
+        </w:rPr>
+      </w:pPr>
+      <m:oMathPara>
+        <m:oMath>
+          <m:r>
+            <w:rPr>
+              <w:rFonts w:ascii="Cambria Math" w:hAnsi="Cambria Math"/>
+            </w:rPr>
+            <m:t>f</m:t>
+          </m:r>
+          <m:d>
+            <m:dPr>
+              <m:ctrlPr>
+                <w:rPr>
+                  <w:rFonts w:ascii="Cambria Math" w:hAnsi="Cambria Math"/>
+                  <w:i/>
+                </w:rPr>
+              </m:ctrlPr>
+            </m:dPr>
+            <m:e>
+              <m:r>
+                <w:rPr>
+                  <w:rFonts w:ascii="Cambria Math" w:hAnsi="Cambria Math"/>
+                </w:rPr>
+                <m:t>x</m:t>
+              </m:r>
+            </m:e>
+          </m:d>
+          <m:r>
+            <w:rPr>
+              <w:rFonts w:ascii="Cambria Math" w:hAnsi="Cambria Math"/>
+            </w:rPr>
+            <m:t>=</m:t>
+          </m:r>
+          <m:r>
+            <m:rPr>
+              <m:sty m:val="p"/>
+            </m:rPr>
+            <w:rPr>
+              <w:rFonts w:ascii="Cambria Math" w:hAnsi="Cambria Math"/>
+            </w:rPr>
+            <m:t>max⁡</m:t>
+          </m:r>
+          <m:r>
+            <w:rPr>
+              <w:rFonts w:ascii="Cambria Math" w:hAnsi="Cambria Math"/>
+            </w:rPr>
+            <m:t>(0,x)</m:t>
+          </m:r>
+        </m:oMath>
+      </m:oMathPara>
+    </w:p>
+    <w:p>
+      <w:pPr>
+        <w:rPr>
+          <w:rFonts w:eastAsiaTheme="minorEastAsia"/>
+          <w:iCs/>
+        </w:rPr>
+      </w:pPr>
+      <w:r>
+        <w:rPr>
+          <w:rFonts w:eastAsiaTheme="minorEastAsia"/>
+          <w:iCs/>
+        </w:rPr>
+        <w:t>Ie.</w:t>
+      </w:r>
+    </w:p>
+    <w:p>
+      <w:pPr>
+        <w:rPr>
+          <w:rFonts w:eastAsiaTheme="minorEastAsia"/>
+          <w:iCs/>
+        </w:rPr>
+      </w:pPr>
+      <w:r>
+        <w:rPr>
+          <w:rFonts w:eastAsiaTheme="minorEastAsia"/>
+          <w:iCs/>
+        </w:rPr>
+        <w:lastRenderedPageBreak/>
+        <w:t>If x is positive, it returns x.</w:t>
+      </w:r>
+    </w:p>
+    <w:p>
+      <w:pPr>
+        <w:rPr>
+          <w:rFonts w:eastAsiaTheme="minorEastAsia"/>
+          <w:iCs/>
+        </w:rPr>
+      </w:pPr>
+      <w:r>
+        <w:rPr>
+          <w:rFonts w:eastAsiaTheme="minorEastAsia"/>
+          <w:iCs/>
+        </w:rPr>
+        <w:t xml:space="preserve">If x is </w:t>
+      </w:r>
+      <w:r>
+        <w:rPr>
+          <w:rFonts w:eastAsiaTheme="minorEastAsia"/>
+          <w:iCs/>
+        </w:rPr>
+        <w:t>zero or negative, it returns 0</w:t>
+      </w:r>
+    </w:p>
+    <w:p>
+      <w:pPr>
+        <w:rPr>
+          <w:rFonts w:eastAsiaTheme="minorEastAsia"/>
+          <w:iCs/>
+        </w:rPr>
+      </w:pPr>
+    </w:p>
+    <w:p>
+      <w:pPr>
+        <w:rPr>
+          <w:rFonts w:eastAsiaTheme="minorEastAsia"/>
+          <w:iCs/>
+        </w:rPr>
+      </w:pPr>
+      <w:r>
+        <w:rPr>
+          <w:rFonts w:eastAsiaTheme="minorEastAsia"/>
+          <w:iCs/>
+        </w:rPr>
+        <w:t>X refers to the input to the function typically the weighted sum of inputs to a neuron before activation is applied.</w:t>
+      </w:r>
+    </w:p>
+    <w:p>
+      <w:pPr>
+        <w:rPr>
+          <w:rFonts w:eastAsiaTheme="minorEastAsia"/>
+          <w:iCs/>
+        </w:rPr>
+      </w:pPr>
+      <w:r>
+        <w:rPr>
+          <w:rFonts w:eastAsiaTheme="minorEastAsia"/>
+          <w:iCs/>
+        </w:rPr>
+        <w:t>The input value is not automatically normalized, and is instead usually passed through the function as is. However normalization or scaling of input data is a common preprocessing step as this helps the optimization process converge more quickly.</w:t>
+      </w:r>
+    </w:p>
+    <w:p>
+      <w:pPr>
+        <w:rPr>
+          <w:rFonts w:eastAsiaTheme="minorEastAsia"/>
+          <w:b/>
+          <w:bCs/>
+          <w:iCs/>
+        </w:rPr>
+      </w:pPr>
+      <w:r>
+        <w:rPr>
+          <w:rFonts w:eastAsiaTheme="minorEastAsia"/>
+          <w:b/>
+          <w:bCs/>
+          <w:iCs/>
+        </w:rPr>
+        <w:t>Normalization</w:t>
+      </w:r>
+    </w:p>
+    <w:p>
+      <w:pPr>
+        <w:rPr>
+          <w:rFonts w:eastAsiaTheme="minorEastAsia"/>
+          <w:iCs/>
+        </w:rPr>
+      </w:pPr>
+      <w:r>
+        <w:rPr>
+          <w:rFonts w:eastAsiaTheme="minorEastAsia"/>
+          <w:iCs/>
+        </w:rPr>
+        <w:t>Several methods of normalization can be used.</w:t>
+      </w:r>
+    </w:p>
+    <w:p>
+      <w:pPr>
+        <w:pStyle w:val="ListParagraph"/>
+        <w:numPr>
+          <w:ilvl w:val="1"/>
+          <w:numId w:val="3"/>
+        </w:numPr>
+        <w:rPr>
+          <w:iCs/>
+        </w:rPr>
+      </w:pPr>
+      <w:r>
+        <w:rPr>
+          <w:iCs/>
+        </w:rPr>
+        <w:t>Min-Minx Scaling: Scales the data to lie between a given minimum and maximum value, normally 0 and 1.</w:t>
+      </w:r>
+    </w:p>
+    <w:p>
+      <w:pPr>
+        <w:pStyle w:val="ListParagraph"/>
+        <w:numPr>
+          <w:ilvl w:val="1"/>
+          <w:numId w:val="3"/>
+        </w:numPr>
+        <w:rPr>
+          <w:iCs/>
+        </w:rPr>
+      </w:pPr>
+      <w:r>
+        <w:rPr>
+          <w:iCs/>
+        </w:rPr>
+        <w:t>Standard Scaling (Z-Score normalization): Scales the data based on the mean and std dev, resulting in data with a mean of zero and a standard deviation of 1.</w:t>
+      </w:r>
+    </w:p>
+    <w:p>
+      <w:pPr>
+        <w:pStyle w:val="ListParagraph"/>
+        <w:numPr>
+          <w:ilvl w:val="1"/>
+          <w:numId w:val="3"/>
+        </w:numPr>
+        <w:rPr>
+          <w:iCs/>
+        </w:rPr>
+      </w:pPr>
+      <w:r>
+        <w:rPr>
+          <w:iCs/>
+        </w:rPr>
+        <w:t>Batch Normalization: Used within neural networks where during traing the activation of a given lazer are normalized for each mini-batch. Can imporve training speed and reduce sensitivity to initialization of weights.</w:t>
+      </w:r>
+    </w:p>
+    <w:p>
+      <w:pPr>
+        <w:rPr>
+          <w:iCs/>
+        </w:rPr>
+      </w:pPr>
+      <w:r>
+        <w:rPr>
+          <w:iCs/>
+        </w:rPr>
+        <w:t>Typically, though the data is not manually normalized. Instead mechanisms like batch normalization are used to address the interal normalization within the network layers.</w:t>
+      </w:r>
+    </w:p>
+    <w:p>
+      <w:pPr>
+        <w:rPr>
+          <w:b/>
+          <w:bCs/>
+          <w:iCs/>
+        </w:rPr>
+      </w:pPr>
+      <w:r>
+        <w:rPr>
+          <w:b/>
+          <w:bCs/>
+          <w:iCs/>
+        </w:rPr>
+        <w:t>RELU Advantages</w:t>
+      </w:r>
+    </w:p>
+    <w:p>
+      <w:pPr>
+        <w:pStyle w:val="ListParagraph"/>
+        <w:numPr>
+          <w:ilvl w:val="1"/>
+          <w:numId w:val="3"/>
+        </w:numPr>
+        <w:rPr>
+          <w:iCs/>
+        </w:rPr>
+      </w:pPr>
+      <w:r>
+        <w:rPr>
+          <w:iCs/>
+        </w:rPr>
+        <w:t>Computational simplicity</w:t>
+      </w:r>
+    </w:p>
+    <w:p>
+      <w:pPr>
+        <w:pStyle w:val="ListParagraph"/>
+        <w:numPr>
+          <w:ilvl w:val="1"/>
+          <w:numId w:val="3"/>
+        </w:numPr>
+        <w:rPr>
+          <w:iCs/>
+        </w:rPr>
+      </w:pPr>
+      <w:r>
+        <w:rPr>
+          <w:iCs/>
+        </w:rPr>
+        <w:t>Mitigates the vanishing gradient problem</w:t>
+      </w:r>
+    </w:p>
+    <w:p>
+      <w:pPr>
+        <w:rPr>
+          <w:b/>
+          <w:bCs/>
+          <w:iCs/>
+        </w:rPr>
+      </w:pPr>
+      <w:r>
+        <w:rPr>
+          <w:b/>
+          <w:bCs/>
+          <w:iCs/>
+        </w:rPr>
+        <w:t>Relu Disadvantages</w:t>
+      </w:r>
+    </w:p>
+    <w:p>
+      <w:pPr>
+        <w:pStyle w:val="ListParagraph"/>
+        <w:numPr>
+          <w:ilvl w:val="1"/>
+          <w:numId w:val="3"/>
+        </w:numPr>
+        <w:rPr>
+          <w:b/>
+          <w:bCs/>
+          <w:iCs/>
+        </w:rPr>
+      </w:pPr>
+      <w:r>
+        <w:rPr>
+          <w:iCs/>
+        </w:rPr>
+        <w:t>Dying ReLU Problem – If a neuron outputs a negative value, it will get stuck and won’t activate during training, essentially becoming useless. This means no updates occur during backpropagation.</w:t>
+      </w:r>
+    </w:p>
+    <w:p>
+      <w:pPr>
+        <w:pStyle w:val="ListParagraph"/>
+        <w:numPr>
+          <w:ilvl w:val="1"/>
+          <w:numId w:val="3"/>
+        </w:numPr>
+        <w:rPr>
+          <w:b/>
+          <w:bCs/>
+          <w:iCs/>
+        </w:rPr>
+      </w:pPr>
+      <w:r>
+        <w:rPr>
+          <w:iCs/>
+        </w:rPr>
+        <w:t>Not zero centered – ReLU outputs are always non-negative, which can sometimes lead to undesirable outcomes during training.</w:t>
+      </w:r>
+    </w:p>
+    <w:p>
+      <w:pPr>
+        <w:rPr>
+          <w:b/>
+          <w:bCs/>
+          <w:iCs/>
+        </w:rPr>
+      </w:pPr>
+    </w:p>
+    <w:p>
+      <w:pPr>
+        <w:rPr>
+          <w:iCs/>
+        </w:rPr>
+      </w:pPr>
+      <w:r>
+        <w:rPr>
+          <w:iCs/>
+        </w:rPr>
+        <w:t>To handle these challenges other variations of ReLU can be used:</w:t>
+      </w:r>
+      <w:r>
+        <w:rPr>
+          <w:iCs/>
+        </w:rPr>
+        <w:br/>
+      </w:r>
+    </w:p>
+    <w:p>
+      <w:pPr>
+        <w:pStyle w:val="ListParagraph"/>
+        <w:numPr>
+          <w:ilvl w:val="1"/>
+          <w:numId w:val="3"/>
+        </w:numPr>
+        <w:rPr>
+          <w:iCs/>
+        </w:rPr>
+      </w:pPr>
+      <w:r>
+        <w:rPr>
+          <w:iCs/>
+        </w:rPr>
+        <w:t>Leaky ReLU – Allows for small, non-zero gradient for negative values.</w:t>
+      </w:r>
+    </w:p>
+    <w:p>
+      <w:pPr>
+        <w:pStyle w:val="ListParagraph"/>
+        <w:ind w:left="1440"/>
+        <w:rPr>
+          <w:iCs/>
+        </w:rPr>
+      </w:pPr>
+      <w:r>
+        <w:rPr>
+          <w:iCs/>
+        </w:rPr>
+        <w:t>Defined as:</w:t>
+      </w:r>
+    </w:p>
+    <w:p>
+      <w:pPr>
+        <w:pStyle w:val="ListParagraph"/>
+        <w:ind w:left="1440"/>
+        <w:rPr>
+          <w:rFonts w:eastAsiaTheme="minorEastAsia"/>
+          <w:iCs/>
+        </w:rPr>
+      </w:pPr>
+      <m:oMathPara>
+        <m:oMath>
+          <m:r>
+            <w:rPr>
+              <w:rFonts w:ascii="Cambria Math" w:hAnsi="Cambria Math"/>
+            </w:rPr>
+            <m:t>f</m:t>
+          </m:r>
+          <m:d>
+            <m:dPr>
+              <m:ctrlPr>
+                <w:rPr>
+                  <w:rFonts w:ascii="Cambria Math" w:hAnsi="Cambria Math"/>
+                  <w:i/>
+                  <w:iCs/>
+                </w:rPr>
+              </m:ctrlPr>
+            </m:dPr>
+            <m:e>
+              <m:r>
+                <w:rPr>
+                  <w:rFonts w:ascii="Cambria Math" w:hAnsi="Cambria Math"/>
+                </w:rPr>
+                <m:t>x</m:t>
+              </m:r>
+            </m:e>
+          </m:d>
+          <m:r>
+            <w:rPr>
+              <w:rFonts w:ascii="Cambria Math" w:hAnsi="Cambria Math"/>
+            </w:rPr>
+            <m:t>=</m:t>
+          </m:r>
+          <m:r>
+            <m:rPr>
+              <m:sty m:val="p"/>
+            </m:rPr>
+            <w:rPr>
+              <w:rFonts w:ascii="Cambria Math" w:hAnsi="Cambria Math"/>
+            </w:rPr>
+            <m:t>max⁡</m:t>
+          </m:r>
+          <m:r>
+            <w:rPr>
+              <w:rFonts w:ascii="Cambria Math" w:hAnsi="Cambria Math"/>
+            </w:rPr>
+            <m:t>(α*x,x)</m:t>
+          </m:r>
+        </m:oMath>
+      </m:oMathPara>
+    </w:p>
+    <w:p>
+      <w:pPr>
+        <w:pStyle w:val="ListParagraph"/>
+        <w:ind w:left="1440"/>
+        <w:rPr>
+          <w:iCs/>
+        </w:rPr>
+      </w:pPr>
+      <w:r>
+        <w:rPr>
+          <w:iCs/>
+        </w:rPr>
+        <w:t>This function returns x if it receives a positive value but a small weighted value if x is negative. Alpha is normally set to 0.01.</w:t>
+      </w:r>
+    </w:p>
+    <w:p>
+      <w:pPr>
+        <w:pStyle w:val="ListParagraph"/>
+        <w:numPr>
+          <w:ilvl w:val="1"/>
+          <w:numId w:val="3"/>
+        </w:numPr>
+        <w:rPr>
+          <w:iCs/>
+        </w:rPr>
+      </w:pPr>
+      <w:r>
+        <w:rPr>
+          <w:iCs/>
+        </w:rPr>
+        <w:t>Pametric ReLU – Similar to Leaky ReLU but alpha is learned during training rather than predefined</w:t>
+      </w:r>
+    </w:p>
+    <w:p>
+      <w:pPr>
+        <w:pStyle w:val="ListParagraph"/>
+        <w:numPr>
+          <w:ilvl w:val="1"/>
+          <w:numId w:val="3"/>
+        </w:numPr>
+        <w:rPr>
+          <w:iCs/>
+        </w:rPr>
+      </w:pPr>
+      <w:r>
+        <w:rPr>
+          <w:iCs/>
+        </w:rPr>
+        <w:lastRenderedPageBreak/>
+        <w:t>Exponetial Linear Unit (ELU) – Tries to make average outputs closer to zero, helping with training dynamics.</w:t>
+      </w:r>
+    </w:p>
+    <w:p>
+      <w:pPr>
+        <w:rPr>
+          <w:iCs/>
+        </w:rPr>
+      </w:pPr>
+    </w:p>
+    <w:p>
+      <w:pPr>
+        <w:rPr>
+          <w:b/>
+          <w:bCs/>
+          <w:iCs/>
+        </w:rPr>
+      </w:pPr>
+      <w:r>
+        <w:rPr>
+          <w:b/>
+          <w:bCs/>
+          <w:iCs/>
+        </w:rPr>
+        <w:t>Convolutional Neural Networks</w:t>
+      </w:r>
+      <w:r>
+        <w:rPr>
+          <w:b/>
+          <w:bCs/>
+          <w:iCs/>
+        </w:rPr>
+        <w:t xml:space="preserve"> (CNNS)</w:t>
+      </w:r>
+    </w:p>
+    <w:p>
+      <w:pPr>
+        <w:rPr>
+          <w:iCs/>
+        </w:rPr>
+      </w:pPr>
+      <w:r>
+        <w:rPr>
+          <w:iCs/>
+        </w:rPr>
+        <w:t>Deep Learning Algorithms (Supervised)</w:t>
+      </w:r>
+    </w:p>
+    <w:p>
+      <w:pPr>
+        <w:pStyle w:val="ListParagraph"/>
+        <w:numPr>
+          <w:ilvl w:val="1"/>
+          <w:numId w:val="3"/>
+        </w:numPr>
+        <w:rPr>
+          <w:iCs/>
+        </w:rPr>
+      </w:pPr>
+      <w:r>
+        <w:rPr>
+          <w:iCs/>
+        </w:rPr>
+        <w:t>Like</w:t>
+      </w:r>
+      <w:r>
+        <w:rPr>
+          <w:iCs/>
+        </w:rPr>
+        <w:t xml:space="preserve"> typical neural networks</w:t>
+      </w:r>
+    </w:p>
+    <w:p>
+      <w:pPr>
+        <w:pStyle w:val="ListParagraph"/>
+        <w:numPr>
+          <w:ilvl w:val="1"/>
+          <w:numId w:val="3"/>
+        </w:numPr>
+        <w:rPr>
+          <w:iCs/>
+        </w:rPr>
+      </w:pPr>
+      <w:r>
+        <w:rPr>
+          <w:iCs/>
+        </w:rPr>
+        <w:t>CNNs take images as inputs</w:t>
+      </w:r>
+    </w:p>
+    <w:p>
+      <w:pPr>
+        <w:pStyle w:val="ListParagraph"/>
+        <w:numPr>
+          <w:ilvl w:val="1"/>
+          <w:numId w:val="3"/>
+        </w:numPr>
+        <w:rPr>
+          <w:iCs/>
+        </w:rPr>
+      </w:pPr>
+      <w:r>
+        <w:rPr>
+          <w:iCs/>
+        </w:rPr>
+        <w:t>This allows the incorporation of properties that make training more efficient</w:t>
+      </w:r>
+    </w:p>
+    <w:p>
+      <w:pPr>
+        <w:pStyle w:val="ListParagraph"/>
+        <w:numPr>
+          <w:ilvl w:val="1"/>
+          <w:numId w:val="3"/>
+        </w:numPr>
+        <w:rPr>
+          <w:iCs/>
+        </w:rPr>
+      </w:pPr>
+      <w:r>
+        <w:rPr>
+          <w:iCs/>
+        </w:rPr>
+        <w:t>They solve problems of image recognition, object detection and other computer vision problems.</w:t>
+      </w:r>
+    </w:p>
+    <w:p>
+      <w:pPr>
+        <w:rPr>
+          <w:iCs/>
+        </w:rPr>
+      </w:pPr>
+      <w:r>
+        <w:rPr>
+          <w:iCs/>
+        </w:rPr>
+        <w:t>They are made up of neurons which need to have their weights and biases optimized. Each neuron combines the inputs it receives by combing the dot product of all weights and biases before feeding the resulting input into an activation function, most likely ReLU.</w:t>
+      </w:r>
+    </w:p>
+    <w:p>
+      <w:pPr>
+        <w:rPr>
+          <w:iCs/>
+        </w:rPr>
+      </w:pPr>
+      <w:r>
+        <w:rPr>
+          <w:iCs/>
+        </w:rPr>
+        <w:t>They differ from typical neural networks in that the explicitly expect an image as input. This allows for certain properties to be built in to their architecture thus reducing the amount of params in the network and increasing efficiency.</w:t>
+      </w:r>
+    </w:p>
+    <w:p>
+      <w:pPr>
+        <w:rPr>
+          <w:rFonts w:ascii="Segoe UI Emoji" w:eastAsia="Segoe UI Emoji" w:hAnsi="Segoe UI Emoji" w:cs="Segoe UI Emoji"/>
+          <w:iCs/>
+        </w:rPr>
+      </w:pPr>
+      <w:r>
+        <w:rPr>
+          <w:iCs/>
+        </w:rPr>
+        <w:t>Applying this to a real world example, like detecting graphs in PDFs (</w:t>
+      </w:r>
+      <w:r>
+        <w:rPr>
+          <w:rFonts w:ascii="Segoe UI Emoji" w:eastAsia="Segoe UI Emoji" w:hAnsi="Segoe UI Emoji" w:cs="Segoe UI Emoji"/>
+          <w:iCs/>
+        </w:rPr>
+        <w:t>😊</w:t>
+      </w:r>
+      <w:r>
+        <w:rPr>
+          <w:rFonts w:ascii="Segoe UI Emoji" w:eastAsia="Segoe UI Emoji" w:hAnsi="Segoe UI Emoji" w:cs="Segoe UI Emoji"/>
+          <w:iCs/>
+        </w:rPr>
+        <w:t>) here is a rough approach:</w:t>
+      </w:r>
+    </w:p>
+    <w:p>
+      <w:pPr>
+        <w:pStyle w:val="ListParagraph"/>
+        <w:numPr>
+          <w:ilvl w:val="0"/>
+          <w:numId w:val="8"/>
+        </w:numPr>
+        <w:rPr>
+          <w:rFonts w:ascii="Segoe UI Emoji" w:eastAsia="Segoe UI Emoji" w:hAnsi="Segoe UI Emoji" w:cs="Segoe UI Emoji"/>
+          <w:iCs/>
+        </w:rPr>
+      </w:pPr>
+      <w:r>
+        <w:rPr>
+          <w:rFonts w:ascii="Segoe UI Emoji" w:eastAsia="Segoe UI Emoji" w:hAnsi="Segoe UI Emoji" w:cs="Segoe UI Emoji"/>
+          <w:iCs/>
+        </w:rPr>
+        <w:t>PDF to Img conversion: The PDF would be converted to an image format (JPG or PNG).</w:t>
+      </w:r>
+    </w:p>
+    <w:p>
+      <w:pPr>
+        <w:pStyle w:val="ListParagraph"/>
+        <w:numPr>
+          <w:ilvl w:val="0"/>
+          <w:numId w:val="8"/>
+        </w:numPr>
+        <w:rPr>
+          <w:rFonts w:ascii="Segoe UI Emoji" w:eastAsia="Segoe UI Emoji" w:hAnsi="Segoe UI Emoji" w:cs="Segoe UI Emoji"/>
+          <w:iCs/>
+        </w:rPr>
+      </w:pPr>
+      <w:r>
+        <w:rPr>
+          <w:rFonts w:ascii="Segoe UI Emoji" w:eastAsia="Segoe UI Emoji" w:hAnsi="Segoe UI Emoji" w:cs="Segoe UI Emoji"/>
+          <w:iCs/>
+        </w:rPr>
+        <w:t>Object Detection: Using a trained CNN-Based object dection model to detect graphs in the converted images. There are many established architectures and frameworks for object detection such as:</w:t>
+      </w:r>
+    </w:p>
+    <w:p>
+      <w:pPr>
+        <w:pStyle w:val="ListParagraph"/>
+        <w:numPr>
+          <w:ilvl w:val="1"/>
+          <w:numId w:val="8"/>
+        </w:numPr>
+        <w:rPr>
+          <w:rFonts w:ascii="Segoe UI Emoji" w:eastAsia="Segoe UI Emoji" w:hAnsi="Segoe UI Emoji" w:cs="Segoe UI Emoji"/>
+          <w:iCs/>
+        </w:rPr>
+      </w:pPr>
+      <w:r>
+        <w:rPr>
+          <w:rFonts w:ascii="Segoe UI Emoji" w:eastAsia="Segoe UI Emoji" w:hAnsi="Segoe UI Emoji" w:cs="Segoe UI Emoji"/>
+          <w:iCs/>
+        </w:rPr>
+        <w:t>YOLO (You only look once): A real-time object detection system.</w:t>
+      </w:r>
+    </w:p>
+    <w:p>
+      <w:pPr>
+        <w:pStyle w:val="ListParagraph"/>
+        <w:numPr>
+          <w:ilvl w:val="1"/>
+          <w:numId w:val="8"/>
+        </w:numPr>
+        <w:rPr>
+          <w:rFonts w:ascii="Segoe UI Emoji" w:eastAsia="Segoe UI Emoji" w:hAnsi="Segoe UI Emoji" w:cs="Segoe UI Emoji"/>
+          <w:iCs/>
+        </w:rPr>
+      </w:pPr>
+      <w:r>
+        <w:rPr>
+          <w:rFonts w:ascii="Segoe UI Emoji" w:eastAsia="Segoe UI Emoji" w:hAnsi="Segoe UI Emoji" w:cs="Segoe UI Emoji"/>
+          <w:iCs/>
+        </w:rPr>
+        <w:t>SSD (Single Shot Multibox Detector): Another Realtime detection system.</w:t>
+      </w:r>
+    </w:p>
+    <w:p>
+      <w:pPr>
+        <w:pStyle w:val="ListParagraph"/>
+        <w:numPr>
+          <w:ilvl w:val="1"/>
+          <w:numId w:val="8"/>
+        </w:numPr>
+        <w:rPr>
+          <w:rFonts w:ascii="Segoe UI Emoji" w:eastAsia="Segoe UI Emoji" w:hAnsi="Segoe UI Emoji" w:cs="Segoe UI Emoji"/>
+          <w:iCs/>
+        </w:rPr>
+      </w:pPr>
+      <w:r>
+        <w:rPr>
+          <w:rFonts w:ascii="Segoe UI Emoji" w:eastAsia="Segoe UI Emoji" w:hAnsi="Segoe UI Emoji" w:cs="Segoe UI Emoji"/>
+          <w:iCs/>
+        </w:rPr>
+        <w:t>Faster R-CNN: A region based detector with a more complex pipeline that YOLO or SSD but considered more accurate.</w:t>
+      </w:r>
+    </w:p>
+    <w:p>
+      <w:pPr>
+        <w:ind w:left="720"/>
+        <w:rPr>
+          <w:rFonts w:ascii="Segoe UI Emoji" w:eastAsia="Segoe UI Emoji" w:hAnsi="Segoe UI Emoji" w:cs="Segoe UI Emoji"/>
+          <w:iCs/>
+        </w:rPr>
+      </w:pPr>
+      <w:r>
+        <w:rPr>
+          <w:rFonts w:ascii="Segoe UI Emoji" w:eastAsia="Segoe UI Emoji" w:hAnsi="Segoe UI Emoji" w:cs="Segoe UI Emoji"/>
+          <w:iCs/>
+        </w:rPr>
+        <w:t>A labelled dataset of images with graphs to train such models would be needed or fine-tuning of a preexisting dataset if it existed.</w:t>
+      </w:r>
+    </w:p>
+    <w:p>
+      <w:pPr>
+        <w:pStyle w:val="ListParagraph"/>
+        <w:numPr>
+          <w:ilvl w:val="0"/>
+          <w:numId w:val="8"/>
+        </w:numPr>
+        <w:rPr>
+          <w:rFonts w:ascii="Segoe UI Emoji" w:eastAsia="Segoe UI Emoji" w:hAnsi="Segoe UI Emoji" w:cs="Segoe UI Emoji"/>
+          <w:iCs/>
+        </w:rPr>
+      </w:pPr>
+      <w:r>
+        <w:rPr>
+          <w:rFonts w:ascii="Segoe UI Emoji" w:eastAsia="Segoe UI Emoji" w:hAnsi="Segoe UI Emoji" w:cs="Segoe UI Emoji"/>
+          <w:iCs/>
+        </w:rPr>
+        <w:t>Post-processing: Once the graphs are detected, post-processing steps can be applied depending on the requirements, such as extracting the graph region for further analysis, annotation etc..</w:t>
+      </w:r>
+    </w:p>
+    <w:p>
+      <w:pPr>
+        <w:pStyle w:val="ListParagraph"/>
+        <w:numPr>
+          <w:ilvl w:val="0"/>
+          <w:numId w:val="8"/>
+        </w:numPr>
+        <w:rPr>
+          <w:rFonts w:ascii="Segoe UI Emoji" w:eastAsia="Segoe UI Emoji" w:hAnsi="Segoe UI Emoji" w:cs="Segoe UI Emoji"/>
+          <w:iCs/>
+        </w:rPr>
+      </w:pPr>
+      <w:r>
+        <w:rPr>
+          <w:rFonts w:ascii="Segoe UI Emoji" w:eastAsia="Segoe UI Emoji" w:hAnsi="Segoe UI Emoji" w:cs="Segoe UI Emoji"/>
+          <w:iCs/>
+        </w:rPr>
+        <w:t>Fine-Tuning and Iteration: Dependent on the variety and complexity of PDFs further refinement may be necessary.</w:t>
+      </w:r>
+    </w:p>
+    <w:p>
+      <w:pPr>
+        <w:rPr>
+          <w:rFonts w:ascii="Segoe UI Emoji" w:eastAsia="Segoe UI Emoji" w:hAnsi="Segoe UI Emoji" w:cs="Segoe UI Emoji"/>
+          <w:iCs/>
+        </w:rPr>
+      </w:pPr>
+      <w:r>
+        <w:rPr>
+          <w:rFonts w:ascii="Segoe UI Emoji" w:eastAsia="Segoe UI Emoji" w:hAnsi="Segoe UI Emoji" w:cs="Segoe UI Emoji"/>
+          <w:iCs/>
+        </w:rPr>
+        <w:t>Success would ultimately be dependent on the quality and quantity of the training data, the specificity of the grpahs to be detected and the potential presence of any other visual elements.</w:t>
+      </w:r>
+    </w:p>
+    <w:p>
+      <w:pPr>
+        <w:rPr>
+          <w:rFonts w:ascii="Segoe UI Emoji" w:eastAsia="Segoe UI Emoji" w:hAnsi="Segoe UI Emoji" w:cs="Segoe UI Emoji"/>
+          <w:iCs/>
+        </w:rPr>
+      </w:pPr>
+    </w:p>
+    <w:p>
+      <w:pPr>
+        <w:rPr>
+          <w:rFonts w:ascii="Segoe UI Emoji" w:eastAsia="Segoe UI Emoji" w:hAnsi="Segoe UI Emoji" w:cs="Segoe UI Emoji"/>
+          <w:iCs/>
+        </w:rPr>
+      </w:pPr>
+    </w:p>
     <w:sectPr>
       <w:pgSz w:w="11906" w:h="16838"/>
       <w:pgMar w:top="1440" w:right="1440" w:bottom="1440" w:left="1440" w:header="708" w:footer="708" w:gutter="0"/>
@@ -4597,6 +5631,184 @@
     </w:lvl>
   </w:abstractNum>
   <w:abstractNum w:abstractNumId="5" w15:restartNumberingAfterBreak="0">
+    <w:nsid w:val="6C0B3FAC"/>
+    <w:multiLevelType w:val="hybridMultilevel"/>
+    <w:tmpl w:val="9F2E521C"/>
+    <w:lvl w:ilvl="0" w:tplc="08090011">
+      <w:start w:val="1"/>
+      <w:numFmt w:val="decimal"/>
+      <w:lvlText w:val="%1)"/>
+      <w:lvlJc w:val="left"/>
+      <w:pPr>
+        <w:ind w:left="720" w:hanging="360"/>
+      </w:pPr>
+      <w:rPr>
+        <w:rFonts w:hint="default"/>
+      </w:rPr>
+    </w:lvl>
+    <w:lvl w:ilvl="1" w:tplc="08090019" w:tentative="1">
+      <w:start w:val="1"/>
+      <w:numFmt w:val="lowerLetter"/>
+      <w:lvlText w:val="%2."/>
+      <w:lvlJc w:val="left"/>
+      <w:pPr>
+        <w:ind w:left="1440" w:hanging="360"/>
+      </w:pPr>
+    </w:lvl>
+    <w:lvl w:ilvl="2" w:tplc="0809001B" w:tentative="1">
+      <w:start w:val="1"/>
+      <w:numFmt w:val="lowerRoman"/>
+      <w:lvlText w:val="%3."/>
+      <w:lvlJc w:val="right"/>
+      <w:pPr>
+        <w:ind w:left="2160" w:hanging="180"/>
+      </w:pPr>
+    </w:lvl>
+    <w:lvl w:ilvl="3" w:tplc="0809000F" w:tentative="1">
+      <w:start w:val="1"/>
+      <w:numFmt w:val="decimal"/>
+      <w:lvlText w:val="%4."/>
+      <w:lvlJc w:val="left"/>
+      <w:pPr>
+        <w:ind w:left="2880" w:hanging="360"/>
+      </w:pPr>
+    </w:lvl>
+    <w:lvl w:ilvl="4" w:tplc="08090019" w:tentative="1">
+      <w:start w:val="1"/>
+      <w:numFmt w:val="lowerLetter"/>
+      <w:lvlText w:val="%5."/>
+      <w:lvlJc w:val="left"/>
+      <w:pPr>
+        <w:ind w:left="3600" w:hanging="360"/>
+      </w:pPr>
+    </w:lvl>
+    <w:lvl w:ilvl="5" w:tplc="0809001B" w:tentative="1">
+      <w:start w:val="1"/>
+      <w:numFmt w:val="lowerRoman"/>
+      <w:lvlText w:val="%6."/>
+      <w:lvlJc w:val="right"/>
+      <w:pPr>
+        <w:ind w:left="4320" w:hanging="180"/>
+      </w:pPr>
+    </w:lvl>
+    <w:lvl w:ilvl="6" w:tplc="0809000F" w:tentative="1">
+      <w:start w:val="1"/>
+      <w:numFmt w:val="decimal"/>
+      <w:lvlText w:val="%7."/>
+      <w:lvlJc w:val="left"/>
+      <w:pPr>
+        <w:ind w:left="5040" w:hanging="360"/>
+      </w:pPr>
+    </w:lvl>
+    <w:lvl w:ilvl="7" w:tplc="08090019" w:tentative="1">
+      <w:start w:val="1"/>
+      <w:numFmt w:val="lowerLetter"/>
+      <w:lvlText w:val="%8."/>
+      <w:lvlJc w:val="left"/>
+      <w:pPr>
+        <w:ind w:left="5760" w:hanging="360"/>
+      </w:pPr>
+    </w:lvl>
+    <w:lvl w:ilvl="8" w:tplc="0809001B" w:tentative="1">
+      <w:start w:val="1"/>
+      <w:numFmt w:val="lowerRoman"/>
+      <w:lvlText w:val="%9."/>
+      <w:lvlJc w:val="right"/>
+      <w:pPr>
+        <w:ind w:left="6480" w:hanging="180"/>
+      </w:pPr>
+    </w:lvl>
+  </w:abstractNum>
+  <w:abstractNum w:abstractNumId="6" w15:restartNumberingAfterBreak="0">
+    <w:nsid w:val="750931C0"/>
+    <w:multiLevelType w:val="hybridMultilevel"/>
+    <w:tmpl w:val="AF0C11B8"/>
+    <w:lvl w:ilvl="0" w:tplc="08090011">
+      <w:start w:val="1"/>
+      <w:numFmt w:val="decimal"/>
+      <w:lvlText w:val="%1)"/>
+      <w:lvlJc w:val="left"/>
+      <w:pPr>
+        <w:ind w:left="720" w:hanging="360"/>
+      </w:pPr>
+      <w:rPr>
+        <w:rFonts w:hint="default"/>
+      </w:rPr>
+    </w:lvl>
+    <w:lvl w:ilvl="1" w:tplc="08090019">
+      <w:start w:val="1"/>
+      <w:numFmt w:val="lowerLetter"/>
+      <w:lvlText w:val="%2."/>
+      <w:lvlJc w:val="left"/>
+      <w:pPr>
+        <w:ind w:left="1440" w:hanging="360"/>
+      </w:pPr>
+    </w:lvl>
+    <w:lvl w:ilvl="2" w:tplc="0809001B" w:tentative="1">
+      <w:start w:val="1"/>
+      <w:numFmt w:val="lowerRoman"/>
+      <w:lvlText w:val="%3."/>
+      <w:lvlJc w:val="right"/>
+      <w:pPr>
+        <w:ind w:left="2160" w:hanging="180"/>
+      </w:pPr>
+    </w:lvl>
+    <w:lvl w:ilvl="3" w:tplc="0809000F" w:tentative="1">
+      <w:start w:val="1"/>
+      <w:numFmt w:val="decimal"/>
+      <w:lvlText w:val="%4."/>
+      <w:lvlJc w:val="left"/>
+      <w:pPr>
+        <w:ind w:left="2880" w:hanging="360"/>
+      </w:pPr>
+    </w:lvl>
+    <w:lvl w:ilvl="4" w:tplc="08090019" w:tentative="1">
+      <w:start w:val="1"/>
+      <w:numFmt w:val="lowerLetter"/>
+      <w:lvlText w:val="%5."/>
+      <w:lvlJc w:val="left"/>
+      <w:pPr>
+        <w:ind w:left="3600" w:hanging="360"/>
+      </w:pPr>
+    </w:lvl>
+    <w:lvl w:ilvl="5" w:tplc="0809001B" w:tentative="1">
+      <w:start w:val="1"/>
+      <w:numFmt w:val="lowerRoman"/>
+      <w:lvlText w:val="%6."/>
+      <w:lvlJc w:val="right"/>
+      <w:pPr>
+        <w:ind w:left="4320" w:hanging="180"/>
+      </w:pPr>
+    </w:lvl>
+    <w:lvl w:ilvl="6" w:tplc="0809000F" w:tentative="1">
+      <w:start w:val="1"/>
+      <w:numFmt w:val="decimal"/>
+      <w:lvlText w:val="%7."/>
+      <w:lvlJc w:val="left"/>
+      <w:pPr>
+        <w:ind w:left="5040" w:hanging="360"/>
+      </w:pPr>
+    </w:lvl>
+    <w:lvl w:ilvl="7" w:tplc="08090019" w:tentative="1">
+      <w:start w:val="1"/>
+      <w:numFmt w:val="lowerLetter"/>
+      <w:lvlText w:val="%8."/>
+      <w:lvlJc w:val="left"/>
+      <w:pPr>
+        <w:ind w:left="5760" w:hanging="360"/>
+      </w:pPr>
+    </w:lvl>
+    <w:lvl w:ilvl="8" w:tplc="0809001B" w:tentative="1">
+      <w:start w:val="1"/>
+      <w:numFmt w:val="lowerRoman"/>
+      <w:lvlText w:val="%9."/>
+      <w:lvlJc w:val="right"/>
+      <w:pPr>
+        <w:ind w:left="6480" w:hanging="180"/>
+      </w:pPr>
+    </w:lvl>
+  </w:abstractNum>
+  <w:abstractNum w:abstractNumId="7" w15:restartNumberingAfterBreak="0">
     <w:nsid w:val="76267198"/>
     <w:multiLevelType w:val="hybridMultilevel"/>
     <w:tmpl w:val="D34A49AC"/>
@@ -4698,10 +5910,16 @@
     <w:abstractNumId w:val="4"/>
   </w:num>
   <w:num w:numId="5" w16cid:durableId="827286156">
-    <w:abstractNumId w:val="5"/>
+    <w:abstractNumId w:val="7"/>
   </w:num>
   <w:num w:numId="6" w16cid:durableId="157499742">
     <w:abstractNumId w:val="2"/>
+  </w:num>
+  <w:num w:numId="7" w16cid:durableId="373892256">
+    <w:abstractNumId w:val="5"/>
+  </w:num>
+  <w:num w:numId="8" w16cid:durableId="1663973094">
+    <w:abstractNumId w:val="6"/>
   </w:num>
 </w:numbering>
 </file>
@@ -5110,6 +6328,7 @@
   <w:style w:type="character" w:default="1" w:styleId="DefaultParagraphFont">
     <w:name w:val="Default Paragraph Font"/>
     <w:uiPriority w:val="1"/>
+    <w:semiHidden/>
     <w:unhideWhenUsed/>
   </w:style>
   <w:style w:type="table" w:default="1" w:styleId="TableNormal">

</xml_diff>

<commit_message>
keras extended CNN instruction and ChatGPT FB
</commit_message>
<xml_diff>
--- a/Deep_Learning_Keras/Introduction to Neural Networks and Deep Learning.docx
+++ b/Deep_Learning_Keras/Introduction to Neural Networks and Deep Learning.docx
@@ -4903,7 +4903,556 @@
         <w:rPr>
           <w:iCs/>
         </w:rPr>
-        <w:t>They differ from typical neural networks in that the explicitly expect an image as input. This allows for certain properties to be built in to their architecture thus reducing the amount of params in the network and increasing efficiency.</w:t>
+        <w:t xml:space="preserve">They differ from typical neural networks in that the explicitly expect an image as input. This allows for certain properties to be built </w:t>
+      </w:r>
+      <w:r>
+        <w:rPr>
+          <w:iCs/>
+        </w:rPr>
+        <w:t>into</w:t>
+      </w:r>
+      <w:r>
+        <w:rPr>
+          <w:iCs/>
+        </w:rPr>
+        <w:t xml:space="preserve"> their architecture thus reducing the amount of params in the network and increasing efficiency.</w:t>
+      </w:r>
+    </w:p>
+    <w:p>
+      <w:pPr>
+        <w:rPr>
+          <w:iCs/>
+        </w:rPr>
+      </w:pPr>
+      <w:r>
+        <w:rPr>
+          <w:iCs/>
+        </w:rPr>
+        <w:t>The typical architecture of a convolutional neural network would be:</w:t>
+      </w:r>
+    </w:p>
+    <w:p>
+      <w:pPr>
+        <w:rPr>
+          <w:iCs/>
+        </w:rPr>
+      </w:pPr>
+      <w:r>
+        <w:rPr>
+          <w:iCs/>
+        </w:rPr>
+        <w:t>Input Img -&gt; Convolution Layer -&gt; Pooling Layer -&gt; Convolution Layer -&gt; Pooling Layer -&gt; Fully Connected Layer -&gt; Output</w:t>
+      </w:r>
+    </w:p>
+    <w:p>
+      <w:pPr>
+        <w:rPr>
+          <w:iCs/>
+        </w:rPr>
+      </w:pPr>
+    </w:p>
+    <w:p>
+      <w:pPr>
+        <w:rPr>
+          <w:b/>
+          <w:bCs/>
+          <w:iCs/>
+        </w:rPr>
+      </w:pPr>
+      <w:r>
+        <w:rPr>
+          <w:b/>
+          <w:bCs/>
+          <w:iCs/>
+        </w:rPr>
+        <w:t>Input Layer</w:t>
+      </w:r>
+    </w:p>
+    <w:p>
+      <w:pPr>
+        <w:rPr>
+          <w:iCs/>
+        </w:rPr>
+      </w:pPr>
+      <w:r>
+        <w:rPr>
+          <w:iCs/>
+        </w:rPr>
+        <w:t>While a normal input for a neural network is a vector of the dimension n*1</w:t>
+      </w:r>
+    </w:p>
+    <w:p>
+      <w:pPr>
+        <w:rPr>
+          <w:iCs/>
+        </w:rPr>
+      </w:pPr>
+      <w:r>
+        <w:rPr>
+          <w:iCs/>
+        </w:rPr>
+        <w:t>For a convolutional Model this would be m * n * 1 (an</w:t>
+      </w:r>
+      <w:r>
+        <w:rPr>
+          <w:iCs/>
+        </w:rPr>
+        <w:t xml:space="preserve"> black and white</w:t>
+      </w:r>
+      <w:r>
+        <w:rPr>
+          <w:iCs/>
+        </w:rPr>
+        <w:t xml:space="preserve"> image)</w:t>
+      </w:r>
+      <w:r>
+        <w:rPr>
+          <w:iCs/>
+        </w:rPr>
+        <w:t xml:space="preserve"> or m * n * 3 (coloured image, rgb)</w:t>
+      </w:r>
+    </w:p>
+    <w:p>
+      <w:pPr>
+        <w:rPr>
+          <w:b/>
+          <w:bCs/>
+          <w:iCs/>
+        </w:rPr>
+      </w:pPr>
+      <w:r>
+        <w:rPr>
+          <w:b/>
+          <w:bCs/>
+          <w:iCs/>
+        </w:rPr>
+        <w:t>Convolutional Layer</w:t>
+      </w:r>
+    </w:p>
+    <w:p>
+      <w:pPr>
+        <w:rPr>
+          <w:iCs/>
+        </w:rPr>
+      </w:pPr>
+      <w:r>
+        <w:rPr>
+          <w:iCs/>
+        </w:rPr>
+        <w:t>Defines filters</w:t>
+      </w:r>
+      <w:r>
+        <w:rPr>
+          <w:iCs/>
+        </w:rPr>
+        <w:t xml:space="preserve"> and computes convolution between the defined filters and each of the 3 imgs. </w:t>
+      </w:r>
+    </w:p>
+    <w:p>
+      <w:pPr>
+        <w:rPr>
+          <w:iCs/>
+        </w:rPr>
+      </w:pPr>
+      <w:r>
+        <w:rPr>
+          <w:iCs/>
+        </w:rPr>
+        <w:t>Convolution helps the model detect patterns edges and features within input data.</w:t>
+      </w:r>
+    </w:p>
+    <w:p>
+      <w:pPr>
+        <w:rPr>
+          <w:iCs/>
+        </w:rPr>
+      </w:pPr>
+      <w:r>
+        <w:rPr>
+          <w:iCs/>
+        </w:rPr>
+        <w:t>The process can be simplified to:</w:t>
+      </w:r>
+    </w:p>
+    <w:p>
+      <w:pPr>
+        <w:pStyle w:val="ListParagraph"/>
+        <w:numPr>
+          <w:ilvl w:val="0"/>
+          <w:numId w:val="9"/>
+        </w:numPr>
+        <w:rPr>
+          <w:iCs/>
+        </w:rPr>
+      </w:pPr>
+      <w:r>
+        <w:rPr>
+          <w:b/>
+          <w:bCs/>
+          <w:iCs/>
+        </w:rPr>
+        <w:t>Convolutional Operation:</w:t>
+      </w:r>
+      <w:r>
+        <w:rPr>
+          <w:iCs/>
+        </w:rPr>
+        <w:t xml:space="preserve"> for an input matrix (img) and a smaller filter (n*m*1, also called the kernel or convolutional kernel), the filter slides (convolves) across the input matrix.</w:t>
+      </w:r>
+    </w:p>
+    <w:p>
+      <w:pPr>
+        <w:pStyle w:val="ListParagraph"/>
+        <w:numPr>
+          <w:ilvl w:val="0"/>
+          <w:numId w:val="9"/>
+        </w:numPr>
+        <w:rPr>
+          <w:iCs/>
+        </w:rPr>
+      </w:pPr>
+      <w:r>
+        <w:rPr>
+          <w:b/>
+          <w:bCs/>
+          <w:iCs/>
+        </w:rPr>
+        <w:t>Element-wise Multiplication and Summation:</w:t>
+      </w:r>
+      <w:r>
+        <w:rPr>
+          <w:iCs/>
+        </w:rPr>
+        <w:t xml:space="preserve"> At each position where the filter is placed , a element-wise multiplication between the filter and the portion of the input that is covered is performed and then summed (dot product) to obtain a value.</w:t>
+      </w:r>
+    </w:p>
+    <w:p>
+      <w:pPr>
+        <w:pStyle w:val="ListParagraph"/>
+        <w:numPr>
+          <w:ilvl w:val="0"/>
+          <w:numId w:val="9"/>
+        </w:numPr>
+        <w:rPr>
+          <w:iCs/>
+        </w:rPr>
+      </w:pPr>
+      <w:r>
+        <w:rPr>
+          <w:b/>
+          <w:bCs/>
+          <w:iCs/>
+        </w:rPr>
+        <w:t>Resulting Feature Map:</w:t>
+      </w:r>
+      <w:r>
+        <w:rPr>
+          <w:iCs/>
+        </w:rPr>
+        <w:t xml:space="preserve"> The output of this summation is placed in a new matrix known as the </w:t>
+      </w:r>
+      <w:r>
+        <w:rPr>
+          <w:i/>
+        </w:rPr>
+        <w:t>feature map</w:t>
+      </w:r>
+      <w:r>
+        <w:rPr>
+          <w:i/>
+        </w:rPr>
+        <w:t xml:space="preserve">. </w:t>
+      </w:r>
+      <w:r>
+        <w:rPr>
+          <w:iCs/>
+        </w:rPr>
+        <w:t>The feature map highlights patterns or feature that the filter is designed to detect.</w:t>
+      </w:r>
+    </w:p>
+    <w:p>
+      <w:pPr>
+        <w:pStyle w:val="ListParagraph"/>
+        <w:numPr>
+          <w:ilvl w:val="0"/>
+          <w:numId w:val="9"/>
+        </w:numPr>
+        <w:rPr>
+          <w:iCs/>
+        </w:rPr>
+      </w:pPr>
+      <w:r>
+        <w:rPr>
+          <w:b/>
+          <w:bCs/>
+          <w:iCs/>
+        </w:rPr>
+        <w:lastRenderedPageBreak/>
+        <w:t>Stride and Padding:</w:t>
+      </w:r>
+      <w:r>
+        <w:rPr>
+          <w:iCs/>
+        </w:rPr>
+        <w:t xml:space="preserve"> The parameters that control convolution are stride and padding. Stride is the iterative step the filter moves between each convolution</w:t>
+      </w:r>
+      <w:r>
+        <w:rPr>
+          <w:iCs/>
+        </w:rPr>
+        <w:t xml:space="preserve"> operation and padding controls the size of the output feature map.</w:t>
+      </w:r>
+    </w:p>
+    <w:p>
+      <w:pPr>
+        <w:pStyle w:val="ListParagraph"/>
+        <w:numPr>
+          <w:ilvl w:val="0"/>
+          <w:numId w:val="9"/>
+        </w:numPr>
+        <w:rPr>
+          <w:iCs/>
+        </w:rPr>
+      </w:pPr>
+      <w:r>
+        <w:rPr>
+          <w:b/>
+          <w:bCs/>
+          <w:iCs/>
+        </w:rPr>
+        <w:t>Multiple Filters</w:t>
+      </w:r>
+      <w:r>
+        <w:rPr>
+          <w:b/>
+          <w:bCs/>
+          <w:iCs/>
+        </w:rPr>
+        <w:t>:</w:t>
+      </w:r>
+      <w:r>
+        <w:rPr>
+          <w:iCs/>
+        </w:rPr>
+        <w:t xml:space="preserve"> Practically CNNs use multiple filters on each convolutional layer with each filter detecting different patterns and features. This results in a set of feature maps that capture different features.</w:t>
+      </w:r>
+    </w:p>
+    <w:p>
+      <w:pPr>
+        <w:pStyle w:val="ListParagraph"/>
+        <w:numPr>
+          <w:ilvl w:val="0"/>
+          <w:numId w:val="9"/>
+        </w:numPr>
+        <w:rPr>
+          <w:iCs/>
+        </w:rPr>
+      </w:pPr>
+      <w:r>
+        <w:rPr>
+          <w:b/>
+          <w:bCs/>
+          <w:iCs/>
+        </w:rPr>
+        <w:t>Activation Function</w:t>
+      </w:r>
+      <w:r>
+        <w:rPr>
+          <w:b/>
+          <w:bCs/>
+          <w:iCs/>
+        </w:rPr>
+        <w:t>:</w:t>
+      </w:r>
+      <w:r>
+        <w:rPr>
+          <w:iCs/>
+        </w:rPr>
+        <w:t xml:space="preserve"> After convolution, an activation function such as ReLU is applied to introduce non-</w:t>
+      </w:r>
+      <w:r>
+        <w:rPr>
+          <w:iCs/>
+        </w:rPr>
+        <w:t>linearity and help the network learn more complex patterns.</w:t>
+      </w:r>
+      <w:r>
+        <w:rPr>
+          <w:iCs/>
+        </w:rPr>
+        <w:t xml:space="preserve"> This application of a non-linear function transforms the output of a linear operation (weighted sum of inputs)</w:t>
+      </w:r>
+    </w:p>
+    <w:p>
+      <w:pPr>
+        <w:rPr>
+          <w:iCs/>
+        </w:rPr>
+      </w:pPr>
+      <w:r>
+        <w:rPr>
+          <w:iCs/>
+        </w:rPr>
+        <w:t>These layers are stacked together in a CNN and as the layers get deeper, increasingly abstract features can be learned, making the technique ideal for image recognitions, object detection and image segmentation.</w:t>
+      </w:r>
+    </w:p>
+    <w:p>
+      <w:pPr>
+        <w:rPr>
+          <w:iCs/>
+        </w:rPr>
+      </w:pPr>
+      <w:r>
+        <w:rPr>
+          <w:iCs/>
+        </w:rPr>
+        <w:t>Why use convolution? Why not flatten the img into an n*m*1 vector?</w:t>
+      </w:r>
+      <w:r>
+        <w:rPr>
+          <w:iCs/>
+        </w:rPr>
+        <w:t xml:space="preserve"> This increases the amount of parameters and consequently the cost of computation.</w:t>
+      </w:r>
+    </w:p>
+    <w:p>
+      <w:pPr>
+        <w:rPr>
+          <w:b/>
+          <w:bCs/>
+          <w:iCs/>
+        </w:rPr>
+      </w:pPr>
+      <w:r>
+        <w:rPr>
+          <w:b/>
+          <w:bCs/>
+          <w:iCs/>
+        </w:rPr>
+        <w:t>Pooling Layer</w:t>
+      </w:r>
+    </w:p>
+    <w:p>
+      <w:pPr>
+        <w:rPr>
+          <w:iCs/>
+        </w:rPr>
+      </w:pPr>
+      <w:r>
+        <w:rPr>
+          <w:iCs/>
+        </w:rPr>
+        <w:t>The pooling layers main function is to reduce the special dimensions of the data that propagate through the network.</w:t>
+      </w:r>
+      <w:r>
+        <w:rPr>
+          <w:iCs/>
+        </w:rPr>
+        <w:t xml:space="preserve"> (producing the matrix)</w:t>
+      </w:r>
+    </w:p>
+    <w:p>
+      <w:pPr>
+        <w:rPr>
+          <w:iCs/>
+        </w:rPr>
+      </w:pPr>
+      <w:r>
+        <w:rPr>
+          <w:iCs/>
+        </w:rPr>
+        <w:t>There are two types of pooling</w:t>
+      </w:r>
+      <w:r>
+        <w:rPr>
+          <w:iCs/>
+        </w:rPr>
+        <w:t xml:space="preserve"> widely used:</w:t>
+      </w:r>
+    </w:p>
+    <w:p>
+      <w:pPr>
+        <w:pStyle w:val="ListParagraph"/>
+        <w:numPr>
+          <w:ilvl w:val="1"/>
+          <w:numId w:val="3"/>
+        </w:numPr>
+        <w:rPr>
+          <w:iCs/>
+        </w:rPr>
+      </w:pPr>
+      <w:r>
+        <w:rPr>
+          <w:iCs/>
+        </w:rPr>
+        <w:t>Max pooling – most commonly used. Keeps the highest value of the kernel for the new matrix.</w:t>
+      </w:r>
+    </w:p>
+    <w:p>
+      <w:pPr>
+        <w:pStyle w:val="ListParagraph"/>
+        <w:numPr>
+          <w:ilvl w:val="1"/>
+          <w:numId w:val="3"/>
+        </w:numPr>
+        <w:rPr>
+          <w:iCs/>
+        </w:rPr>
+      </w:pPr>
+      <w:r>
+        <w:rPr>
+          <w:iCs/>
+        </w:rPr>
+        <w:t>Average Pooling – takes an average value of each scanned area.</w:t>
+      </w:r>
+    </w:p>
+    <w:p>
+      <w:pPr>
+        <w:rPr>
+          <w:iCs/>
+        </w:rPr>
+      </w:pPr>
+      <w:r>
+        <w:rPr>
+          <w:iCs/>
+        </w:rPr>
+        <w:t>Pooling (Max Pooling) also provides spatial variance which lets the recognize objects even if the object does not fully resemble the original object.</w:t>
+      </w:r>
+    </w:p>
+    <w:p>
+      <w:pPr>
+        <w:rPr>
+          <w:b/>
+          <w:bCs/>
+          <w:iCs/>
+        </w:rPr>
+      </w:pPr>
+      <w:r>
+        <w:rPr>
+          <w:b/>
+          <w:bCs/>
+          <w:iCs/>
+        </w:rPr>
+        <w:t>Fully Connected Layer</w:t>
+      </w:r>
+    </w:p>
+    <w:p>
+      <w:pPr>
+        <w:rPr>
+          <w:iCs/>
+        </w:rPr>
+      </w:pPr>
+      <w:r>
+        <w:rPr>
+          <w:iCs/>
+        </w:rPr>
+        <w:t>Flattens the output of the last convolutional layer and connect all nodes of the current layer with the nodes of the next.</w:t>
+      </w:r>
+      <w:r>
+        <w:rPr>
+          <w:iCs/>
+        </w:rPr>
+        <w:t xml:space="preserve"> It accepts the output of the preceeding layer whether convolutional or pooling or relu. It outputs an n-dimensional vector where n is the number classes pertaining to the problem. Ie. If the model was detecting digits the value of n would be 10 as the are 10 digits (0-9).</w:t>
       </w:r>
     </w:p>
     <w:p>
@@ -4917,7 +5466,19 @@
         <w:rPr>
           <w:iCs/>
         </w:rPr>
-        <w:t>Applying this to a real world example, like detecting graphs in PDFs (</w:t>
+        <w:t xml:space="preserve">Applying this to a </w:t>
+      </w:r>
+      <w:r>
+        <w:rPr>
+          <w:iCs/>
+        </w:rPr>
+        <w:t>real-world</w:t>
+      </w:r>
+      <w:r>
+        <w:rPr>
+          <w:iCs/>
+        </w:rPr>
+        <w:t xml:space="preserve"> example, like detecting graphs in PDFs (</w:t>
       </w:r>
       <w:r>
         <w:rPr>
@@ -5067,6 +5628,7 @@
           <w:rFonts w:ascii="Segoe UI Emoji" w:eastAsia="Segoe UI Emoji" w:hAnsi="Segoe UI Emoji" w:cs="Segoe UI Emoji"/>
           <w:iCs/>
         </w:rPr>
+        <w:lastRenderedPageBreak/>
         <w:t>Post-processing: Once the graphs are detected, post-processing steps can be applied depending on the requirements, such as extracting the graph region for further analysis, annotation etc..</w:t>
       </w:r>
     </w:p>
@@ -5631,6 +6193,95 @@
     </w:lvl>
   </w:abstractNum>
   <w:abstractNum w:abstractNumId="5" w15:restartNumberingAfterBreak="0">
+    <w:nsid w:val="447A3490"/>
+    <w:multiLevelType w:val="hybridMultilevel"/>
+    <w:tmpl w:val="8CBECD18"/>
+    <w:lvl w:ilvl="0" w:tplc="08090011">
+      <w:start w:val="1"/>
+      <w:numFmt w:val="decimal"/>
+      <w:lvlText w:val="%1)"/>
+      <w:lvlJc w:val="left"/>
+      <w:pPr>
+        <w:ind w:left="720" w:hanging="360"/>
+      </w:pPr>
+      <w:rPr>
+        <w:rFonts w:hint="default"/>
+      </w:rPr>
+    </w:lvl>
+    <w:lvl w:ilvl="1" w:tplc="08090019" w:tentative="1">
+      <w:start w:val="1"/>
+      <w:numFmt w:val="lowerLetter"/>
+      <w:lvlText w:val="%2."/>
+      <w:lvlJc w:val="left"/>
+      <w:pPr>
+        <w:ind w:left="1440" w:hanging="360"/>
+      </w:pPr>
+    </w:lvl>
+    <w:lvl w:ilvl="2" w:tplc="0809001B" w:tentative="1">
+      <w:start w:val="1"/>
+      <w:numFmt w:val="lowerRoman"/>
+      <w:lvlText w:val="%3."/>
+      <w:lvlJc w:val="right"/>
+      <w:pPr>
+        <w:ind w:left="2160" w:hanging="180"/>
+      </w:pPr>
+    </w:lvl>
+    <w:lvl w:ilvl="3" w:tplc="0809000F" w:tentative="1">
+      <w:start w:val="1"/>
+      <w:numFmt w:val="decimal"/>
+      <w:lvlText w:val="%4."/>
+      <w:lvlJc w:val="left"/>
+      <w:pPr>
+        <w:ind w:left="2880" w:hanging="360"/>
+      </w:pPr>
+    </w:lvl>
+    <w:lvl w:ilvl="4" w:tplc="08090019" w:tentative="1">
+      <w:start w:val="1"/>
+      <w:numFmt w:val="lowerLetter"/>
+      <w:lvlText w:val="%5."/>
+      <w:lvlJc w:val="left"/>
+      <w:pPr>
+        <w:ind w:left="3600" w:hanging="360"/>
+      </w:pPr>
+    </w:lvl>
+    <w:lvl w:ilvl="5" w:tplc="0809001B" w:tentative="1">
+      <w:start w:val="1"/>
+      <w:numFmt w:val="lowerRoman"/>
+      <w:lvlText w:val="%6."/>
+      <w:lvlJc w:val="right"/>
+      <w:pPr>
+        <w:ind w:left="4320" w:hanging="180"/>
+      </w:pPr>
+    </w:lvl>
+    <w:lvl w:ilvl="6" w:tplc="0809000F" w:tentative="1">
+      <w:start w:val="1"/>
+      <w:numFmt w:val="decimal"/>
+      <w:lvlText w:val="%7."/>
+      <w:lvlJc w:val="left"/>
+      <w:pPr>
+        <w:ind w:left="5040" w:hanging="360"/>
+      </w:pPr>
+    </w:lvl>
+    <w:lvl w:ilvl="7" w:tplc="08090019" w:tentative="1">
+      <w:start w:val="1"/>
+      <w:numFmt w:val="lowerLetter"/>
+      <w:lvlText w:val="%8."/>
+      <w:lvlJc w:val="left"/>
+      <w:pPr>
+        <w:ind w:left="5760" w:hanging="360"/>
+      </w:pPr>
+    </w:lvl>
+    <w:lvl w:ilvl="8" w:tplc="0809001B" w:tentative="1">
+      <w:start w:val="1"/>
+      <w:numFmt w:val="lowerRoman"/>
+      <w:lvlText w:val="%9."/>
+      <w:lvlJc w:val="right"/>
+      <w:pPr>
+        <w:ind w:left="6480" w:hanging="180"/>
+      </w:pPr>
+    </w:lvl>
+  </w:abstractNum>
+  <w:abstractNum w:abstractNumId="6" w15:restartNumberingAfterBreak="0">
     <w:nsid w:val="6C0B3FAC"/>
     <w:multiLevelType w:val="hybridMultilevel"/>
     <w:tmpl w:val="9F2E521C"/>
@@ -5719,7 +6370,7 @@
       </w:pPr>
     </w:lvl>
   </w:abstractNum>
-  <w:abstractNum w:abstractNumId="6" w15:restartNumberingAfterBreak="0">
+  <w:abstractNum w:abstractNumId="7" w15:restartNumberingAfterBreak="0">
     <w:nsid w:val="750931C0"/>
     <w:multiLevelType w:val="hybridMultilevel"/>
     <w:tmpl w:val="AF0C11B8"/>
@@ -5808,7 +6459,7 @@
       </w:pPr>
     </w:lvl>
   </w:abstractNum>
-  <w:abstractNum w:abstractNumId="7" w15:restartNumberingAfterBreak="0">
+  <w:abstractNum w:abstractNumId="8" w15:restartNumberingAfterBreak="0">
     <w:nsid w:val="76267198"/>
     <w:multiLevelType w:val="hybridMultilevel"/>
     <w:tmpl w:val="D34A49AC"/>
@@ -5910,16 +6561,19 @@
     <w:abstractNumId w:val="4"/>
   </w:num>
   <w:num w:numId="5" w16cid:durableId="827286156">
-    <w:abstractNumId w:val="7"/>
+    <w:abstractNumId w:val="8"/>
   </w:num>
   <w:num w:numId="6" w16cid:durableId="157499742">
     <w:abstractNumId w:val="2"/>
   </w:num>
   <w:num w:numId="7" w16cid:durableId="373892256">
-    <w:abstractNumId w:val="5"/>
+    <w:abstractNumId w:val="6"/>
   </w:num>
   <w:num w:numId="8" w16cid:durableId="1663973094">
-    <w:abstractNumId w:val="6"/>
+    <w:abstractNumId w:val="7"/>
+  </w:num>
+  <w:num w:numId="9" w16cid:durableId="650405179">
+    <w:abstractNumId w:val="5"/>
   </w:num>
 </w:numbering>
 </file>

</xml_diff>

<commit_message>
CNN Built with Keras 1 conv layer, 1 pooling. Issue Conv2d - Resolve
</commit_message>
<xml_diff>
--- a/Deep_Learning_Keras/Introduction to Neural Networks and Deep Learning.docx
+++ b/Deep_Learning_Keras/Introduction to Neural Networks and Deep Learning.docx
@@ -4083,16 +4083,17 @@
           <w:b/>
           <w:bCs/>
         </w:rPr>
-        <w:t>Regression Models with Keras</w:t>
-      </w:r>
-    </w:p>
-    <w:p>
-      <w:pPr>
+        <w:t xml:space="preserve">Regression Models with </w:t>
+      </w:r>
+      <w:proofErr w:type="spellStart"/>
+      <w:r>
         <w:rPr>
           <w:b/>
           <w:bCs/>
         </w:rPr>
-      </w:pPr>
+        <w:t>Keras</w:t>
+      </w:r>
+      <w:proofErr w:type="spellEnd"/>
     </w:p>
     <w:p>
       <w:pPr>
@@ -4109,11 +4110,19 @@
           <w:bCs/>
         </w:rPr>
       </w:pPr>
-      <w:r>
+    </w:p>
+    <w:p>
+      <w:pPr>
         <w:rPr>
           <w:b/>
           <w:bCs/>
         </w:rPr>
+      </w:pPr>
+      <w:r>
+        <w:rPr>
+          <w:b/>
+          <w:bCs/>
+        </w:rPr>
         <w:t>Shallow vs. Deep Neural Networks</w:t>
       </w:r>
     </w:p>
@@ -4131,8 +4140,13 @@
         </w:numPr>
       </w:pPr>
       <w:r>
-        <w:t>A shallow network consists of one hidden layer</w:t>
-      </w:r>
+        <w:t xml:space="preserve">A shallow network consists of one hidden </w:t>
+      </w:r>
+      <w:proofErr w:type="gramStart"/>
+      <w:r>
+        <w:t>layer</w:t>
+      </w:r>
+      <w:proofErr w:type="gramEnd"/>
     </w:p>
     <w:p>
       <w:pPr>
@@ -4143,8 +4157,13 @@
         </w:numPr>
       </w:pPr>
       <w:r>
-        <w:t>A deep network consists of multiple hidden layers with a large number of neurons per layer</w:t>
-      </w:r>
+        <w:t xml:space="preserve">A deep network consists of multiple hidden layers with a large number of neurons per </w:t>
+      </w:r>
+      <w:proofErr w:type="gramStart"/>
+      <w:r>
+        <w:t>layer</w:t>
+      </w:r>
+      <w:proofErr w:type="gramEnd"/>
     </w:p>
     <w:p>
       <w:pPr>
@@ -4177,7 +4196,15 @@
         </w:numPr>
       </w:pPr>
       <w:r>
-        <w:t>Advancement in the field – the relu activation function helped overcome the diminishing gradient problem.</w:t>
+        <w:t xml:space="preserve">Advancement in the field – the </w:t>
+      </w:r>
+      <w:proofErr w:type="spellStart"/>
+      <w:r>
+        <w:t>relu</w:t>
+      </w:r>
+      <w:proofErr w:type="spellEnd"/>
+      <w:r>
+        <w:t xml:space="preserve"> activation function helped overcome the diminishing gradient problem.</w:t>
       </w:r>
     </w:p>
     <w:p>
@@ -4189,7 +4216,15 @@
         </w:numPr>
       </w:pPr>
       <w:r>
-        <w:t>Data – Data availability specifically large amounts has recently become available and helps immensely with overfitting of models. Generally with machine learning the model learns to a certain point and then more data does not help the model, whereas in deep learning more data equates to better performance.</w:t>
+        <w:t xml:space="preserve">Data – Data availability specifically large amounts has recently become available and helps immensely with overfitting of models. </w:t>
+      </w:r>
+      <w:proofErr w:type="gramStart"/>
+      <w:r>
+        <w:t>Generally</w:t>
+      </w:r>
+      <w:proofErr w:type="gramEnd"/>
+      <w:r>
+        <w:t xml:space="preserve"> with machine learning the model learns to a certain point and then more data does not help the model, whereas in deep learning more data equates to better performance.</w:t>
       </w:r>
     </w:p>
     <w:p>
@@ -4201,8 +4236,21 @@
         </w:numPr>
       </w:pPr>
       <w:r>
-        <w:t>Computational Power – notably nvidia gpus</w:t>
-      </w:r>
+        <w:t xml:space="preserve">Computational Power – notably </w:t>
+      </w:r>
+      <w:proofErr w:type="spellStart"/>
+      <w:r>
+        <w:t>nvidia</w:t>
+      </w:r>
+      <w:proofErr w:type="spellEnd"/>
+      <w:r>
+        <w:t xml:space="preserve"> </w:t>
+      </w:r>
+      <w:proofErr w:type="spellStart"/>
+      <w:r>
+        <w:t>gpus</w:t>
+      </w:r>
+      <w:proofErr w:type="spellEnd"/>
     </w:p>
     <w:p/>
     <w:p>
@@ -4222,8 +4270,13 @@
     </w:p>
     <w:p>
       <w:r>
-        <w:t>Stands for Rectified Linear Unit. Defined asÖ</w:t>
-      </w:r>
+        <w:t xml:space="preserve">Stands for Rectified Linear Unit. Defined </w:t>
+      </w:r>
+      <w:proofErr w:type="spellStart"/>
+      <w:r>
+        <w:t>asÖ</w:t>
+      </w:r>
+      <w:proofErr w:type="spellEnd"/>
     </w:p>
     <w:p>
       <w:pPr>
@@ -4289,12 +4342,21 @@
           <w:iCs/>
         </w:rPr>
       </w:pPr>
-      <w:r>
-        <w:rPr>
-          <w:rFonts w:eastAsiaTheme="minorEastAsia"/>
-          <w:iCs/>
-        </w:rPr>
-        <w:t>Ie.</w:t>
+      <w:proofErr w:type="spellStart"/>
+      <w:r>
+        <w:rPr>
+          <w:rFonts w:eastAsiaTheme="minorEastAsia"/>
+          <w:iCs/>
+        </w:rPr>
+        <w:t>Ie</w:t>
+      </w:r>
+      <w:proofErr w:type="spellEnd"/>
+      <w:r>
+        <w:rPr>
+          <w:rFonts w:eastAsiaTheme="minorEastAsia"/>
+          <w:iCs/>
+        </w:rPr>
+        <w:t>.</w:t>
       </w:r>
     </w:p>
     <w:p>
@@ -4332,8 +4394,17 @@
           <w:rFonts w:eastAsiaTheme="minorEastAsia"/>
           <w:iCs/>
         </w:rPr>
-        <w:t>zero or negative, it returns 0</w:t>
-      </w:r>
+        <w:t xml:space="preserve">zero or negative, it returns </w:t>
+      </w:r>
+      <w:proofErr w:type="gramStart"/>
+      <w:r>
+        <w:rPr>
+          <w:rFonts w:eastAsiaTheme="minorEastAsia"/>
+          <w:iCs/>
+        </w:rPr>
+        <w:t>0</w:t>
+      </w:r>
+      <w:proofErr w:type="gramEnd"/>
     </w:p>
     <w:p>
       <w:pPr>
@@ -4370,7 +4441,39 @@
           <w:rFonts w:eastAsiaTheme="minorEastAsia"/>
           <w:iCs/>
         </w:rPr>
-        <w:t>The input value is not automatically normalized, and is instead usually passed through the function as is. However normalization or scaling of input data is a common preprocessing step as this helps the optimization process converge more quickly.</w:t>
+        <w:t xml:space="preserve">The input value is not automatically </w:t>
+      </w:r>
+      <w:proofErr w:type="gramStart"/>
+      <w:r>
+        <w:rPr>
+          <w:rFonts w:eastAsiaTheme="minorEastAsia"/>
+          <w:iCs/>
+        </w:rPr>
+        <w:t>normalized, and</w:t>
+      </w:r>
+      <w:proofErr w:type="gramEnd"/>
+      <w:r>
+        <w:rPr>
+          <w:rFonts w:eastAsiaTheme="minorEastAsia"/>
+          <w:iCs/>
+        </w:rPr>
+        <w:t xml:space="preserve"> is instead usually passed through the function as is. </w:t>
+      </w:r>
+      <w:proofErr w:type="gramStart"/>
+      <w:r>
+        <w:rPr>
+          <w:rFonts w:eastAsiaTheme="minorEastAsia"/>
+          <w:iCs/>
+        </w:rPr>
+        <w:t>However</w:t>
+      </w:r>
+      <w:proofErr w:type="gramEnd"/>
+      <w:r>
+        <w:rPr>
+          <w:rFonts w:eastAsiaTheme="minorEastAsia"/>
+          <w:iCs/>
+        </w:rPr>
+        <w:t xml:space="preserve"> normalization or scaling of input data is a common preprocessing step as this helps the optimization process converge more quickly.</w:t>
       </w:r>
     </w:p>
     <w:p>
@@ -4458,20 +4561,104 @@
         <w:rPr>
           <w:iCs/>
         </w:rPr>
-        <w:t>Batch Normalization: Used within neural networks where during traing the activation of a given lazer are normalized for each mini-batch. Can imporve training speed and reduce sensitivity to initialization of weights.</w:t>
-      </w:r>
-    </w:p>
-    <w:p>
-      <w:pPr>
-        <w:rPr>
-          <w:iCs/>
-        </w:rPr>
-      </w:pPr>
-      <w:r>
-        <w:rPr>
-          <w:iCs/>
-        </w:rPr>
-        <w:t>Typically, though the data is not manually normalized. Instead mechanisms like batch normalization are used to address the interal normalization within the network layers.</w:t>
+        <w:t xml:space="preserve">Batch Normalization: Used within neural networks where during </w:t>
+      </w:r>
+      <w:proofErr w:type="spellStart"/>
+      <w:r>
+        <w:rPr>
+          <w:iCs/>
+        </w:rPr>
+        <w:t>traing</w:t>
+      </w:r>
+      <w:proofErr w:type="spellEnd"/>
+      <w:r>
+        <w:rPr>
+          <w:iCs/>
+        </w:rPr>
+        <w:t xml:space="preserve"> the activation of a given </w:t>
+      </w:r>
+      <w:proofErr w:type="spellStart"/>
+      <w:r>
+        <w:rPr>
+          <w:iCs/>
+        </w:rPr>
+        <w:t>lazer</w:t>
+      </w:r>
+      <w:proofErr w:type="spellEnd"/>
+      <w:r>
+        <w:rPr>
+          <w:iCs/>
+        </w:rPr>
+        <w:t xml:space="preserve"> are normalized for each </w:t>
+      </w:r>
+      <w:proofErr w:type="gramStart"/>
+      <w:r>
+        <w:rPr>
+          <w:iCs/>
+        </w:rPr>
+        <w:t>mini-batch</w:t>
+      </w:r>
+      <w:proofErr w:type="gramEnd"/>
+      <w:r>
+        <w:rPr>
+          <w:iCs/>
+        </w:rPr>
+        <w:t xml:space="preserve">. Can </w:t>
+      </w:r>
+      <w:proofErr w:type="spellStart"/>
+      <w:r>
+        <w:rPr>
+          <w:iCs/>
+        </w:rPr>
+        <w:t>imporve</w:t>
+      </w:r>
+      <w:proofErr w:type="spellEnd"/>
+      <w:r>
+        <w:rPr>
+          <w:iCs/>
+        </w:rPr>
+        <w:t xml:space="preserve"> training speed and reduce sensitivity to initialization of weights.</w:t>
+      </w:r>
+    </w:p>
+    <w:p>
+      <w:pPr>
+        <w:rPr>
+          <w:iCs/>
+        </w:rPr>
+      </w:pPr>
+      <w:r>
+        <w:rPr>
+          <w:iCs/>
+        </w:rPr>
+        <w:t xml:space="preserve">Typically, though the data is not manually normalized. </w:t>
+      </w:r>
+      <w:proofErr w:type="gramStart"/>
+      <w:r>
+        <w:rPr>
+          <w:iCs/>
+        </w:rPr>
+        <w:t>Instead</w:t>
+      </w:r>
+      <w:proofErr w:type="gramEnd"/>
+      <w:r>
+        <w:rPr>
+          <w:iCs/>
+        </w:rPr>
+        <w:t xml:space="preserve"> mechanisms like batch normalization are used to address the </w:t>
+      </w:r>
+      <w:proofErr w:type="spellStart"/>
+      <w:r>
+        <w:rPr>
+          <w:iCs/>
+        </w:rPr>
+        <w:t>interal</w:t>
+      </w:r>
+      <w:proofErr w:type="spellEnd"/>
+      <w:r>
+        <w:rPr>
+          <w:iCs/>
+        </w:rPr>
+        <w:t xml:space="preserve"> normalization within the network layers.</w:t>
       </w:r>
     </w:p>
     <w:p>
@@ -4524,8 +4711,16 @@
         <w:rPr>
           <w:iCs/>
         </w:rPr>
-        <w:t>Mitigates the vanishing gradient problem</w:t>
-      </w:r>
+        <w:t xml:space="preserve">Mitigates the vanishing gradient </w:t>
+      </w:r>
+      <w:proofErr w:type="gramStart"/>
+      <w:r>
+        <w:rPr>
+          <w:iCs/>
+        </w:rPr>
+        <w:t>problem</w:t>
+      </w:r>
+      <w:proofErr w:type="gramEnd"/>
     </w:p>
     <w:p>
       <w:pPr>
@@ -4535,13 +4730,23 @@
           <w:iCs/>
         </w:rPr>
       </w:pPr>
+      <w:proofErr w:type="spellStart"/>
       <w:r>
         <w:rPr>
           <w:b/>
           <w:bCs/>
           <w:iCs/>
         </w:rPr>
-        <w:t>Relu Disadvantages</w:t>
+        <w:t>Relu</w:t>
+      </w:r>
+      <w:proofErr w:type="spellEnd"/>
+      <w:r>
+        <w:rPr>
+          <w:b/>
+          <w:bCs/>
+          <w:iCs/>
+        </w:rPr>
+        <w:t xml:space="preserve"> Disadvantages</w:t>
       </w:r>
     </w:p>
     <w:p>
@@ -4561,7 +4766,21 @@
         <w:rPr>
           <w:iCs/>
         </w:rPr>
-        <w:t>Dying ReLU Problem – If a neuron outputs a negative value, it will get stuck and won’t activate during training, essentially becoming useless. This means no updates occur during backpropagation.</w:t>
+        <w:t xml:space="preserve">Dying </w:t>
+      </w:r>
+      <w:proofErr w:type="spellStart"/>
+      <w:r>
+        <w:rPr>
+          <w:iCs/>
+        </w:rPr>
+        <w:t>ReLU</w:t>
+      </w:r>
+      <w:proofErr w:type="spellEnd"/>
+      <w:r>
+        <w:rPr>
+          <w:iCs/>
+        </w:rPr>
+        <w:t xml:space="preserve"> Problem – If a neuron outputs a negative value, it will get stuck and won’t activate during training, essentially becoming useless. This means no updates occur during backpropagation.</w:t>
       </w:r>
     </w:p>
     <w:p>
@@ -4581,7 +4800,35 @@
         <w:rPr>
           <w:iCs/>
         </w:rPr>
-        <w:t>Not zero centered – ReLU outputs are always non-negative, which can sometimes lead to undesirable outcomes during training.</w:t>
+        <w:t xml:space="preserve">Not zero </w:t>
+      </w:r>
+      <w:proofErr w:type="spellStart"/>
+      <w:r>
+        <w:rPr>
+          <w:iCs/>
+        </w:rPr>
+        <w:t>centered</w:t>
+      </w:r>
+      <w:proofErr w:type="spellEnd"/>
+      <w:r>
+        <w:rPr>
+          <w:iCs/>
+        </w:rPr>
+        <w:t xml:space="preserve"> – </w:t>
+      </w:r>
+      <w:proofErr w:type="spellStart"/>
+      <w:r>
+        <w:rPr>
+          <w:iCs/>
+        </w:rPr>
+        <w:t>ReLU</w:t>
+      </w:r>
+      <w:proofErr w:type="spellEnd"/>
+      <w:r>
+        <w:rPr>
+          <w:iCs/>
+        </w:rPr>
+        <w:t xml:space="preserve"> outputs are always non-negative, which can sometimes lead to undesirable outcomes during training.</w:t>
       </w:r>
     </w:p>
     <w:p>
@@ -4603,7 +4850,21 @@
         <w:rPr>
           <w:iCs/>
         </w:rPr>
-        <w:t>To handle these challenges other variations of ReLU can be used:</w:t>
+        <w:t xml:space="preserve">To handle these challenges other variations of </w:t>
+      </w:r>
+      <w:proofErr w:type="spellStart"/>
+      <w:r>
+        <w:rPr>
+          <w:iCs/>
+        </w:rPr>
+        <w:t>ReLU</w:t>
+      </w:r>
+      <w:proofErr w:type="spellEnd"/>
+      <w:r>
+        <w:rPr>
+          <w:iCs/>
+        </w:rPr>
+        <w:t xml:space="preserve"> can be used:</w:t>
       </w:r>
       <w:r>
         <w:rPr>
@@ -4627,7 +4888,21 @@
         <w:rPr>
           <w:iCs/>
         </w:rPr>
-        <w:t>Leaky ReLU – Allows for small, non-zero gradient for negative values.</w:t>
+        <w:t xml:space="preserve">Leaky </w:t>
+      </w:r>
+      <w:proofErr w:type="spellStart"/>
+      <w:r>
+        <w:rPr>
+          <w:iCs/>
+        </w:rPr>
+        <w:t>ReLU</w:t>
+      </w:r>
+      <w:proofErr w:type="spellEnd"/>
+      <w:r>
+        <w:rPr>
+          <w:iCs/>
+        </w:rPr>
+        <w:t xml:space="preserve"> – Allows for small, non-zero gradient for negative values.</w:t>
       </w:r>
     </w:p>
     <w:p>
@@ -4717,7 +4992,21 @@
         <w:rPr>
           <w:iCs/>
         </w:rPr>
-        <w:t>This function returns x if it receives a positive value but a small weighted value if x is negative. Alpha is normally set to 0.01.</w:t>
+        <w:t xml:space="preserve">This function returns x if it receives a positive value but a </w:t>
+      </w:r>
+      <w:proofErr w:type="gramStart"/>
+      <w:r>
+        <w:rPr>
+          <w:iCs/>
+        </w:rPr>
+        <w:t>small weighted</w:t>
+      </w:r>
+      <w:proofErr w:type="gramEnd"/>
+      <w:r>
+        <w:rPr>
+          <w:iCs/>
+        </w:rPr>
+        <w:t xml:space="preserve"> value if x is negative. Alpha is normally set to 0.01.</w:t>
       </w:r>
     </w:p>
     <w:p>
@@ -4731,12 +5020,56 @@
           <w:iCs/>
         </w:rPr>
       </w:pPr>
-      <w:r>
-        <w:rPr>
-          <w:iCs/>
-        </w:rPr>
-        <w:t>Pametric ReLU – Similar to Leaky ReLU but alpha is learned during training rather than predefined</w:t>
-      </w:r>
+      <w:proofErr w:type="spellStart"/>
+      <w:r>
+        <w:rPr>
+          <w:iCs/>
+        </w:rPr>
+        <w:t>Pametric</w:t>
+      </w:r>
+      <w:proofErr w:type="spellEnd"/>
+      <w:r>
+        <w:rPr>
+          <w:iCs/>
+        </w:rPr>
+        <w:t xml:space="preserve"> </w:t>
+      </w:r>
+      <w:proofErr w:type="spellStart"/>
+      <w:r>
+        <w:rPr>
+          <w:iCs/>
+        </w:rPr>
+        <w:t>ReLU</w:t>
+      </w:r>
+      <w:proofErr w:type="spellEnd"/>
+      <w:r>
+        <w:rPr>
+          <w:iCs/>
+        </w:rPr>
+        <w:t xml:space="preserve"> – Similar to Leaky </w:t>
+      </w:r>
+      <w:proofErr w:type="spellStart"/>
+      <w:r>
+        <w:rPr>
+          <w:iCs/>
+        </w:rPr>
+        <w:t>ReLU</w:t>
+      </w:r>
+      <w:proofErr w:type="spellEnd"/>
+      <w:r>
+        <w:rPr>
+          <w:iCs/>
+        </w:rPr>
+        <w:t xml:space="preserve"> but alpha is learned during training rather than </w:t>
+      </w:r>
+      <w:proofErr w:type="gramStart"/>
+      <w:r>
+        <w:rPr>
+          <w:iCs/>
+        </w:rPr>
+        <w:t>predefined</w:t>
+      </w:r>
+      <w:proofErr w:type="gramEnd"/>
     </w:p>
     <w:p>
       <w:pPr>
@@ -4749,12 +5082,20 @@
           <w:iCs/>
         </w:rPr>
       </w:pPr>
+      <w:proofErr w:type="spellStart"/>
       <w:r>
         <w:rPr>
           <w:iCs/>
         </w:rPr>
         <w:lastRenderedPageBreak/>
-        <w:t>Exponetial Linear Unit (ELU) – Tries to make average outputs closer to zero, helping with training dynamics.</w:t>
+        <w:t>Exponetial</w:t>
+      </w:r>
+      <w:proofErr w:type="spellEnd"/>
+      <w:r>
+        <w:rPr>
+          <w:iCs/>
+        </w:rPr>
+        <w:t xml:space="preserve"> Linear Unit (ELU) – Tries to make average outputs closer to zero, helping with training dynamics.</w:t>
       </w:r>
     </w:p>
     <w:p>
@@ -4841,8 +5182,16 @@
         <w:rPr>
           <w:iCs/>
         </w:rPr>
-        <w:t>CNNs take images as inputs</w:t>
-      </w:r>
+        <w:t xml:space="preserve">CNNs take images as </w:t>
+      </w:r>
+      <w:proofErr w:type="gramStart"/>
+      <w:r>
+        <w:rPr>
+          <w:iCs/>
+        </w:rPr>
+        <w:t>inputs</w:t>
+      </w:r>
+      <w:proofErr w:type="gramEnd"/>
     </w:p>
     <w:p>
       <w:pPr>
@@ -4859,8 +5208,16 @@
         <w:rPr>
           <w:iCs/>
         </w:rPr>
-        <w:t>This allows the incorporation of properties that make training more efficient</w:t>
-      </w:r>
+        <w:t xml:space="preserve">This allows the incorporation of properties that make training more </w:t>
+      </w:r>
+      <w:proofErr w:type="gramStart"/>
+      <w:r>
+        <w:rPr>
+          <w:iCs/>
+        </w:rPr>
+        <w:t>efficient</w:t>
+      </w:r>
+      <w:proofErr w:type="gramEnd"/>
     </w:p>
     <w:p>
       <w:pPr>
@@ -4890,7 +5247,21 @@
         <w:rPr>
           <w:iCs/>
         </w:rPr>
-        <w:t>They are made up of neurons which need to have their weights and biases optimized. Each neuron combines the inputs it receives by combing the dot product of all weights and biases before feeding the resulting input into an activation function, most likely ReLU.</w:t>
+        <w:t xml:space="preserve">They are made up of neurons which need to have their weights and biases optimized. Each neuron combines the inputs it receives by combing the dot product of all weights and biases before feeding the resulting input into an activation function, most likely </w:t>
+      </w:r>
+      <w:proofErr w:type="spellStart"/>
+      <w:r>
+        <w:rPr>
+          <w:iCs/>
+        </w:rPr>
+        <w:t>ReLU</w:t>
+      </w:r>
+      <w:proofErr w:type="spellEnd"/>
+      <w:r>
+        <w:rPr>
+          <w:iCs/>
+        </w:rPr>
+        <w:t>.</w:t>
       </w:r>
     </w:p>
     <w:p>
@@ -4941,7 +5312,21 @@
         <w:rPr>
           <w:iCs/>
         </w:rPr>
-        <w:t>Input Img -&gt; Convolution Layer -&gt; Pooling Layer -&gt; Convolution Layer -&gt; Pooling Layer -&gt; Fully Connected Layer -&gt; Output</w:t>
+        <w:t xml:space="preserve">Input </w:t>
+      </w:r>
+      <w:proofErr w:type="spellStart"/>
+      <w:r>
+        <w:rPr>
+          <w:iCs/>
+        </w:rPr>
+        <w:t>Img</w:t>
+      </w:r>
+      <w:proofErr w:type="spellEnd"/>
+      <w:r>
+        <w:rPr>
+          <w:iCs/>
+        </w:rPr>
+        <w:t xml:space="preserve"> -&gt; Convolution Layer -&gt; Pooling Layer -&gt; Convolution Layer -&gt; Pooling Layer -&gt; Fully Connected Layer -&gt; Output</w:t>
       </w:r>
     </w:p>
     <w:p>
@@ -4991,8 +5376,16 @@
         <w:rPr>
           <w:iCs/>
         </w:rPr>
-        <w:t>For a convolutional Model this would be m * n * 1 (an</w:t>
-      </w:r>
+        <w:t>For a convolutional Model this would be m * n * 1 (</w:t>
+      </w:r>
+      <w:proofErr w:type="gramStart"/>
+      <w:r>
+        <w:rPr>
+          <w:iCs/>
+        </w:rPr>
+        <w:t>an</w:t>
+      </w:r>
+      <w:proofErr w:type="gramEnd"/>
       <w:r>
         <w:rPr>
           <w:iCs/>
@@ -5009,7 +5402,21 @@
         <w:rPr>
           <w:iCs/>
         </w:rPr>
-        <w:t xml:space="preserve"> or m * n * 3 (coloured image, rgb)</w:t>
+        <w:t xml:space="preserve"> or m * n * 3 (coloured image, </w:t>
+      </w:r>
+      <w:proofErr w:type="spellStart"/>
+      <w:r>
+        <w:rPr>
+          <w:iCs/>
+        </w:rPr>
+        <w:t>rgb</w:t>
+      </w:r>
+      <w:proofErr w:type="spellEnd"/>
+      <w:r>
+        <w:rPr>
+          <w:iCs/>
+        </w:rPr>
+        <w:t>)</w:t>
       </w:r>
     </w:p>
     <w:p>
@@ -5045,7 +5452,21 @@
         <w:rPr>
           <w:iCs/>
         </w:rPr>
-        <w:t xml:space="preserve"> and computes convolution between the defined filters and each of the 3 imgs. </w:t>
+        <w:t xml:space="preserve"> and computes convolution between the defined filters and each of the 3 </w:t>
+      </w:r>
+      <w:proofErr w:type="spellStart"/>
+      <w:r>
+        <w:rPr>
+          <w:iCs/>
+        </w:rPr>
+        <w:t>imgs</w:t>
+      </w:r>
+      <w:proofErr w:type="spellEnd"/>
+      <w:r>
+        <w:rPr>
+          <w:iCs/>
+        </w:rPr>
+        <w:t xml:space="preserve">. </w:t>
       </w:r>
     </w:p>
     <w:p>
@@ -5097,7 +5518,21 @@
         <w:rPr>
           <w:iCs/>
         </w:rPr>
-        <w:t xml:space="preserve"> for an input matrix (img) and a smaller filter (n*m*1, also called the kernel or convolutional kernel), the filter slides (convolves) across the input matrix.</w:t>
+        <w:t xml:space="preserve"> for an input matrix (</w:t>
+      </w:r>
+      <w:proofErr w:type="spellStart"/>
+      <w:r>
+        <w:rPr>
+          <w:iCs/>
+        </w:rPr>
+        <w:t>img</w:t>
+      </w:r>
+      <w:proofErr w:type="spellEnd"/>
+      <w:r>
+        <w:rPr>
+          <w:iCs/>
+        </w:rPr>
+        <w:t>) and a smaller filter (n*m*1, also called the kernel or convolutional kernel), the filter slides (convolves) across the input matrix.</w:t>
       </w:r>
     </w:p>
     <w:p>
@@ -5123,7 +5558,21 @@
         <w:rPr>
           <w:iCs/>
         </w:rPr>
-        <w:t xml:space="preserve"> At each position where the filter is placed , a element-wise multiplication between the filter and the portion of the input that is covered is performed and then summed (dot product) to obtain a value.</w:t>
+        <w:t xml:space="preserve"> At each position where the filter is </w:t>
+      </w:r>
+      <w:proofErr w:type="gramStart"/>
+      <w:r>
+        <w:rPr>
+          <w:iCs/>
+        </w:rPr>
+        <w:t>placed ,</w:t>
+      </w:r>
+      <w:proofErr w:type="gramEnd"/>
+      <w:r>
+        <w:rPr>
+          <w:iCs/>
+        </w:rPr>
+        <w:t xml:space="preserve"> a element-wise multiplication between the filter and the portion of the input that is covered is performed and then summed (dot product) to obtain a value.</w:t>
       </w:r>
     </w:p>
     <w:p>
@@ -5268,7 +5717,21 @@
         <w:rPr>
           <w:iCs/>
         </w:rPr>
-        <w:t xml:space="preserve"> After convolution, an activation function such as ReLU is applied to introduce non-</w:t>
+        <w:t xml:space="preserve"> After convolution, an activation function such as </w:t>
+      </w:r>
+      <w:proofErr w:type="spellStart"/>
+      <w:r>
+        <w:rPr>
+          <w:iCs/>
+        </w:rPr>
+        <w:t>ReLU</w:t>
+      </w:r>
+      <w:proofErr w:type="spellEnd"/>
+      <w:r>
+        <w:rPr>
+          <w:iCs/>
+        </w:rPr>
+        <w:t xml:space="preserve"> is applied to introduce non-</w:t>
       </w:r>
       <w:r>
         <w:rPr>
@@ -5306,7 +5769,21 @@
         <w:rPr>
           <w:iCs/>
         </w:rPr>
-        <w:t>Why use convolution? Why not flatten the img into an n*m*1 vector?</w:t>
+        <w:t xml:space="preserve">Why use convolution? Why not flatten the </w:t>
+      </w:r>
+      <w:proofErr w:type="spellStart"/>
+      <w:r>
+        <w:rPr>
+          <w:iCs/>
+        </w:rPr>
+        <w:t>img</w:t>
+      </w:r>
+      <w:proofErr w:type="spellEnd"/>
+      <w:r>
+        <w:rPr>
+          <w:iCs/>
+        </w:rPr>
+        <w:t xml:space="preserve"> into an n*m*1 vector?</w:t>
       </w:r>
       <w:r>
         <w:rPr>
@@ -5342,13 +5819,41 @@
         <w:rPr>
           <w:iCs/>
         </w:rPr>
-        <w:t>The pooling layers main function is to reduce the special dimensions of the data that propagate through the network.</w:t>
-      </w:r>
-      <w:r>
-        <w:rPr>
-          <w:iCs/>
-        </w:rPr>
-        <w:t xml:space="preserve"> (producing the matrix)</w:t>
+        <w:t xml:space="preserve">The pooling </w:t>
+      </w:r>
+      <w:proofErr w:type="gramStart"/>
+      <w:r>
+        <w:rPr>
+          <w:iCs/>
+        </w:rPr>
+        <w:t>layers</w:t>
+      </w:r>
+      <w:proofErr w:type="gramEnd"/>
+      <w:r>
+        <w:rPr>
+          <w:iCs/>
+        </w:rPr>
+        <w:t xml:space="preserve"> main function is to reduce the special dimensions of the data that propagate through the network.</w:t>
+      </w:r>
+      <w:r>
+        <w:rPr>
+          <w:iCs/>
+        </w:rPr>
+        <w:t xml:space="preserve"> (</w:t>
+      </w:r>
+      <w:proofErr w:type="gramStart"/>
+      <w:r>
+        <w:rPr>
+          <w:iCs/>
+        </w:rPr>
+        <w:t>producing</w:t>
+      </w:r>
+      <w:proofErr w:type="gramEnd"/>
+      <w:r>
+        <w:rPr>
+          <w:iCs/>
+        </w:rPr>
+        <w:t xml:space="preserve"> the matrix)</w:t>
       </w:r>
     </w:p>
     <w:p>
@@ -5385,7 +5890,21 @@
         <w:rPr>
           <w:iCs/>
         </w:rPr>
-        <w:t>Max pooling – most commonly used. Keeps the highest value of the kernel for the new matrix.</w:t>
+        <w:t xml:space="preserve">Max pooling – </w:t>
+      </w:r>
+      <w:proofErr w:type="gramStart"/>
+      <w:r>
+        <w:rPr>
+          <w:iCs/>
+        </w:rPr>
+        <w:t>most commonly used</w:t>
+      </w:r>
+      <w:proofErr w:type="gramEnd"/>
+      <w:r>
+        <w:rPr>
+          <w:iCs/>
+        </w:rPr>
+        <w:t>. Keeps the highest value of the kernel for the new matrix.</w:t>
       </w:r>
     </w:p>
     <w:p>
@@ -5452,7 +5971,134 @@
         <w:rPr>
           <w:iCs/>
         </w:rPr>
-        <w:t xml:space="preserve"> It accepts the output of the preceeding layer whether convolutional or pooling or relu. It outputs an n-dimensional vector where n is the number classes pertaining to the problem. Ie. If the model was detecting digits the value of n would be 10 as the are 10 digits (0-9).</w:t>
+        <w:t xml:space="preserve"> It accepts the output of the </w:t>
+      </w:r>
+      <w:proofErr w:type="spellStart"/>
+      <w:r>
+        <w:rPr>
+          <w:iCs/>
+        </w:rPr>
+        <w:t>preceeding</w:t>
+      </w:r>
+      <w:proofErr w:type="spellEnd"/>
+      <w:r>
+        <w:rPr>
+          <w:iCs/>
+        </w:rPr>
+        <w:t xml:space="preserve"> layer whether convolutional or pooling or </w:t>
+      </w:r>
+      <w:proofErr w:type="spellStart"/>
+      <w:r>
+        <w:rPr>
+          <w:iCs/>
+        </w:rPr>
+        <w:t>relu</w:t>
+      </w:r>
+      <w:proofErr w:type="spellEnd"/>
+      <w:r>
+        <w:rPr>
+          <w:iCs/>
+        </w:rPr>
+        <w:t xml:space="preserve">. It outputs an n-dimensional vector where n is the number classes pertaining to the problem. </w:t>
+      </w:r>
+      <w:proofErr w:type="spellStart"/>
+      <w:r>
+        <w:rPr>
+          <w:iCs/>
+        </w:rPr>
+        <w:t>Ie</w:t>
+      </w:r>
+      <w:proofErr w:type="spellEnd"/>
+      <w:r>
+        <w:rPr>
+          <w:iCs/>
+        </w:rPr>
+        <w:t>. If the model was detecting digits the value of n would be 10 as the are 10 digits (0-9).</w:t>
+      </w:r>
+    </w:p>
+    <w:p>
+      <w:pPr>
+        <w:rPr>
+          <w:iCs/>
+        </w:rPr>
+      </w:pPr>
+    </w:p>
+    <w:p>
+      <w:pPr>
+        <w:rPr>
+          <w:b/>
+          <w:bCs/>
+          <w:iCs/>
+        </w:rPr>
+      </w:pPr>
+      <w:proofErr w:type="spellStart"/>
+      <w:r>
+        <w:rPr>
+          <w:b/>
+          <w:bCs/>
+          <w:iCs/>
+        </w:rPr>
+        <w:t>Keras</w:t>
+      </w:r>
+      <w:proofErr w:type="spellEnd"/>
+      <w:r>
+        <w:rPr>
+          <w:b/>
+          <w:bCs/>
+          <w:iCs/>
+        </w:rPr>
+        <w:t xml:space="preserve"> Overview for CNN Model</w:t>
+      </w:r>
+    </w:p>
+    <w:p>
+      <w:pPr>
+        <w:rPr>
+          <w:iCs/>
+        </w:rPr>
+      </w:pPr>
+      <w:r>
+        <w:rPr>
+          <w:iCs/>
+        </w:rPr>
+        <w:t>Model=</w:t>
+      </w:r>
+      <w:proofErr w:type="gramStart"/>
+      <w:r>
+        <w:rPr>
+          <w:iCs/>
+        </w:rPr>
+        <w:t>Sequential(</w:t>
+      </w:r>
+      <w:proofErr w:type="gramEnd"/>
+      <w:r>
+        <w:rPr>
+          <w:iCs/>
+        </w:rPr>
+        <w:t>)</w:t>
+      </w:r>
+    </w:p>
+    <w:p>
+      <w:pPr>
+        <w:rPr>
+          <w:iCs/>
+        </w:rPr>
+      </w:pPr>
+    </w:p>
+    <w:p>
+      <w:pPr>
+        <w:rPr>
+          <w:b/>
+          <w:bCs/>
+          <w:iCs/>
+        </w:rPr>
+      </w:pPr>
+      <w:r>
+        <w:rPr>
+          <w:b/>
+          <w:bCs/>
+          <w:iCs/>
+        </w:rPr>
+        <w:t>PDF Graph Identifier</w:t>
       </w:r>
     </w:p>
     <w:p>
@@ -5512,7 +6158,23 @@
           <w:rFonts w:ascii="Segoe UI Emoji" w:eastAsia="Segoe UI Emoji" w:hAnsi="Segoe UI Emoji" w:cs="Segoe UI Emoji"/>
           <w:iCs/>
         </w:rPr>
-        <w:t>PDF to Img conversion: The PDF would be converted to an image format (JPG or PNG).</w:t>
+        <w:t xml:space="preserve">PDF to </w:t>
+      </w:r>
+      <w:proofErr w:type="spellStart"/>
+      <w:r>
+        <w:rPr>
+          <w:rFonts w:ascii="Segoe UI Emoji" w:eastAsia="Segoe UI Emoji" w:hAnsi="Segoe UI Emoji" w:cs="Segoe UI Emoji"/>
+          <w:iCs/>
+        </w:rPr>
+        <w:t>Img</w:t>
+      </w:r>
+      <w:proofErr w:type="spellEnd"/>
+      <w:r>
+        <w:rPr>
+          <w:rFonts w:ascii="Segoe UI Emoji" w:eastAsia="Segoe UI Emoji" w:hAnsi="Segoe UI Emoji" w:cs="Segoe UI Emoji"/>
+          <w:iCs/>
+        </w:rPr>
+        <w:t xml:space="preserve"> conversion: The PDF would be converted to an image format (JPG or PNG).</w:t>
       </w:r>
     </w:p>
     <w:p>
@@ -5532,7 +6194,24 @@
           <w:rFonts w:ascii="Segoe UI Emoji" w:eastAsia="Segoe UI Emoji" w:hAnsi="Segoe UI Emoji" w:cs="Segoe UI Emoji"/>
           <w:iCs/>
         </w:rPr>
-        <w:t>Object Detection: Using a trained CNN-Based object dection model to detect graphs in the converted images. There are many established architectures and frameworks for object detection such as:</w:t>
+        <w:lastRenderedPageBreak/>
+        <w:t xml:space="preserve">Object Detection: Using a trained CNN-Based object </w:t>
+      </w:r>
+      <w:proofErr w:type="spellStart"/>
+      <w:r>
+        <w:rPr>
+          <w:rFonts w:ascii="Segoe UI Emoji" w:eastAsia="Segoe UI Emoji" w:hAnsi="Segoe UI Emoji" w:cs="Segoe UI Emoji"/>
+          <w:iCs/>
+        </w:rPr>
+        <w:t>dection</w:t>
+      </w:r>
+      <w:proofErr w:type="spellEnd"/>
+      <w:r>
+        <w:rPr>
+          <w:rFonts w:ascii="Segoe UI Emoji" w:eastAsia="Segoe UI Emoji" w:hAnsi="Segoe UI Emoji" w:cs="Segoe UI Emoji"/>
+          <w:iCs/>
+        </w:rPr>
+        <w:t xml:space="preserve"> model to detect graphs in the converted images. There are many established architectures and frameworks for object detection such as:</w:t>
       </w:r>
     </w:p>
     <w:p>
@@ -5572,7 +6251,23 @@
           <w:rFonts w:ascii="Segoe UI Emoji" w:eastAsia="Segoe UI Emoji" w:hAnsi="Segoe UI Emoji" w:cs="Segoe UI Emoji"/>
           <w:iCs/>
         </w:rPr>
-        <w:t>SSD (Single Shot Multibox Detector): Another Realtime detection system.</w:t>
+        <w:t xml:space="preserve">SSD (Single Shot </w:t>
+      </w:r>
+      <w:proofErr w:type="spellStart"/>
+      <w:r>
+        <w:rPr>
+          <w:rFonts w:ascii="Segoe UI Emoji" w:eastAsia="Segoe UI Emoji" w:hAnsi="Segoe UI Emoji" w:cs="Segoe UI Emoji"/>
+          <w:iCs/>
+        </w:rPr>
+        <w:t>Multibox</w:t>
+      </w:r>
+      <w:proofErr w:type="spellEnd"/>
+      <w:r>
+        <w:rPr>
+          <w:rFonts w:ascii="Segoe UI Emoji" w:eastAsia="Segoe UI Emoji" w:hAnsi="Segoe UI Emoji" w:cs="Segoe UI Emoji"/>
+          <w:iCs/>
+        </w:rPr>
+        <w:t xml:space="preserve"> Detector): Another Realtime detection system.</w:t>
       </w:r>
     </w:p>
     <w:p>
@@ -5592,7 +6287,23 @@
           <w:rFonts w:ascii="Segoe UI Emoji" w:eastAsia="Segoe UI Emoji" w:hAnsi="Segoe UI Emoji" w:cs="Segoe UI Emoji"/>
           <w:iCs/>
         </w:rPr>
-        <w:t>Faster R-CNN: A region based detector with a more complex pipeline that YOLO or SSD but considered more accurate.</w:t>
+        <w:t xml:space="preserve">Faster R-CNN: A </w:t>
+      </w:r>
+      <w:proofErr w:type="gramStart"/>
+      <w:r>
+        <w:rPr>
+          <w:rFonts w:ascii="Segoe UI Emoji" w:eastAsia="Segoe UI Emoji" w:hAnsi="Segoe UI Emoji" w:cs="Segoe UI Emoji"/>
+          <w:iCs/>
+        </w:rPr>
+        <w:t>region based</w:t>
+      </w:r>
+      <w:proofErr w:type="gramEnd"/>
+      <w:r>
+        <w:rPr>
+          <w:rFonts w:ascii="Segoe UI Emoji" w:eastAsia="Segoe UI Emoji" w:hAnsi="Segoe UI Emoji" w:cs="Segoe UI Emoji"/>
+          <w:iCs/>
+        </w:rPr>
+        <w:t xml:space="preserve"> detector with a more complex pipeline that YOLO or SSD but considered more accurate.</w:t>
       </w:r>
     </w:p>
     <w:p>
@@ -5628,9 +6339,17 @@
           <w:rFonts w:ascii="Segoe UI Emoji" w:eastAsia="Segoe UI Emoji" w:hAnsi="Segoe UI Emoji" w:cs="Segoe UI Emoji"/>
           <w:iCs/>
         </w:rPr>
-        <w:lastRenderedPageBreak/>
-        <w:t>Post-processing: Once the graphs are detected, post-processing steps can be applied depending on the requirements, such as extracting the graph region for further analysis, annotation etc..</w:t>
-      </w:r>
+        <w:t xml:space="preserve">Post-processing: Once the graphs are detected, post-processing steps can be applied depending on the requirements, such as extracting the graph region for further analysis, annotation </w:t>
+      </w:r>
+      <w:proofErr w:type="gramStart"/>
+      <w:r>
+        <w:rPr>
+          <w:rFonts w:ascii="Segoe UI Emoji" w:eastAsia="Segoe UI Emoji" w:hAnsi="Segoe UI Emoji" w:cs="Segoe UI Emoji"/>
+          <w:iCs/>
+        </w:rPr>
+        <w:t>etc..</w:t>
+      </w:r>
+      <w:proofErr w:type="gramEnd"/>
     </w:p>
     <w:p>
       <w:pPr>
@@ -5664,24 +6383,786 @@
           <w:rFonts w:ascii="Segoe UI Emoji" w:eastAsia="Segoe UI Emoji" w:hAnsi="Segoe UI Emoji" w:cs="Segoe UI Emoji"/>
           <w:iCs/>
         </w:rPr>
-        <w:t>Success would ultimately be dependent on the quality and quantity of the training data, the specificity of the grpahs to be detected and the potential presence of any other visual elements.</w:t>
-      </w:r>
-    </w:p>
-    <w:p>
-      <w:pPr>
-        <w:rPr>
-          <w:rFonts w:ascii="Segoe UI Emoji" w:eastAsia="Segoe UI Emoji" w:hAnsi="Segoe UI Emoji" w:cs="Segoe UI Emoji"/>
-          <w:iCs/>
-        </w:rPr>
-      </w:pPr>
-    </w:p>
-    <w:p>
-      <w:pPr>
-        <w:rPr>
-          <w:rFonts w:ascii="Segoe UI Emoji" w:eastAsia="Segoe UI Emoji" w:hAnsi="Segoe UI Emoji" w:cs="Segoe UI Emoji"/>
-          <w:iCs/>
-        </w:rPr>
-      </w:pPr>
+        <w:t xml:space="preserve">Success would ultimately be dependent on the quality and quantity of the training data, the specificity of the </w:t>
+      </w:r>
+      <w:proofErr w:type="spellStart"/>
+      <w:r>
+        <w:rPr>
+          <w:rFonts w:ascii="Segoe UI Emoji" w:eastAsia="Segoe UI Emoji" w:hAnsi="Segoe UI Emoji" w:cs="Segoe UI Emoji"/>
+          <w:iCs/>
+        </w:rPr>
+        <w:t>grpahs</w:t>
+      </w:r>
+      <w:proofErr w:type="spellEnd"/>
+      <w:r>
+        <w:rPr>
+          <w:rFonts w:ascii="Segoe UI Emoji" w:eastAsia="Segoe UI Emoji" w:hAnsi="Segoe UI Emoji" w:cs="Segoe UI Emoji"/>
+          <w:iCs/>
+        </w:rPr>
+        <w:t xml:space="preserve"> to be detected and the potential presence of any other visual elements.</w:t>
+      </w:r>
+    </w:p>
+    <w:p>
+      <w:pPr>
+        <w:rPr>
+          <w:rFonts w:ascii="Segoe UI Emoji" w:eastAsia="Segoe UI Emoji" w:hAnsi="Segoe UI Emoji" w:cs="Segoe UI Emoji"/>
+          <w:iCs/>
+        </w:rPr>
+      </w:pPr>
+    </w:p>
+    <w:p>
+      <w:pPr>
+        <w:rPr>
+          <w:rFonts w:ascii="Segoe UI Emoji" w:eastAsia="Segoe UI Emoji" w:hAnsi="Segoe UI Emoji" w:cs="Segoe UI Emoji"/>
+          <w:b/>
+          <w:bCs/>
+          <w:iCs/>
+        </w:rPr>
+      </w:pPr>
+      <w:r>
+        <w:rPr>
+          <w:rFonts w:ascii="Segoe UI Emoji" w:eastAsia="Segoe UI Emoji" w:hAnsi="Segoe UI Emoji" w:cs="Segoe UI Emoji"/>
+          <w:b/>
+          <w:bCs/>
+          <w:iCs/>
+        </w:rPr>
+        <w:t>Recurrent Neural Networks</w:t>
+      </w:r>
+    </w:p>
+    <w:p>
+      <w:pPr>
+        <w:rPr>
+          <w:rFonts w:ascii="Segoe UI Emoji" w:eastAsia="Segoe UI Emoji" w:hAnsi="Segoe UI Emoji" w:cs="Segoe UI Emoji"/>
+          <w:iCs/>
+        </w:rPr>
+      </w:pPr>
+      <w:r>
+        <w:rPr>
+          <w:rFonts w:ascii="Segoe UI Emoji" w:eastAsia="Segoe UI Emoji" w:hAnsi="Segoe UI Emoji" w:cs="Segoe UI Emoji"/>
+          <w:iCs/>
+        </w:rPr>
+        <w:t>Neural Networks usually see datapoints as independent instances however for problems such as moving images, data between different observations cannot be assumed to be independent. Traditional models are not suitable for this. RNNs have loops that don’t just take in new inputs but also the previous output of the datapoint that was fed into the network.</w:t>
+      </w:r>
+    </w:p>
+    <w:p>
+      <w:pPr>
+        <w:rPr>
+          <w:rFonts w:ascii="Segoe UI Emoji" w:eastAsia="Segoe UI Emoji" w:hAnsi="Segoe UI Emoji" w:cs="Segoe UI Emoji"/>
+          <w:iCs/>
+        </w:rPr>
+      </w:pPr>
+      <w:r>
+        <w:rPr>
+          <w:rFonts w:ascii="Segoe UI Emoji" w:eastAsia="Segoe UI Emoji" w:hAnsi="Segoe UI Emoji" w:cs="Segoe UI Emoji"/>
+          <w:iCs/>
+        </w:rPr>
+        <w:t>Great for things such as text</w:t>
+      </w:r>
+      <w:r>
+        <w:rPr>
+          <w:rFonts w:ascii="Segoe UI Emoji" w:eastAsia="Segoe UI Emoji" w:hAnsi="Segoe UI Emoji" w:cs="Segoe UI Emoji"/>
+          <w:iCs/>
+        </w:rPr>
+        <w:t xml:space="preserve">, </w:t>
+      </w:r>
+      <w:proofErr w:type="gramStart"/>
+      <w:r>
+        <w:rPr>
+          <w:rFonts w:ascii="Segoe UI Emoji" w:eastAsia="Segoe UI Emoji" w:hAnsi="Segoe UI Emoji" w:cs="Segoe UI Emoji"/>
+          <w:iCs/>
+        </w:rPr>
+        <w:t>genomes</w:t>
+      </w:r>
+      <w:proofErr w:type="gramEnd"/>
+      <w:r>
+        <w:rPr>
+          <w:rFonts w:ascii="Segoe UI Emoji" w:eastAsia="Segoe UI Emoji" w:hAnsi="Segoe UI Emoji" w:cs="Segoe UI Emoji"/>
+          <w:iCs/>
+        </w:rPr>
+        <w:t xml:space="preserve"> and STOCK MARKETS!!!!!</w:t>
+      </w:r>
+      <w:r>
+        <w:rPr>
+          <w:rFonts w:ascii="Segoe UI Emoji" w:eastAsia="Segoe UI Emoji" w:hAnsi="Segoe UI Emoji" w:cs="Segoe UI Emoji"/>
+          <w:iCs/>
+        </w:rPr>
+        <w:t xml:space="preserve"> They take time and </w:t>
+      </w:r>
+      <w:proofErr w:type="spellStart"/>
+      <w:r>
+        <w:rPr>
+          <w:rFonts w:ascii="Segoe UI Emoji" w:eastAsia="Segoe UI Emoji" w:hAnsi="Segoe UI Emoji" w:cs="Segoe UI Emoji"/>
+          <w:iCs/>
+        </w:rPr>
+        <w:t>and</w:t>
+      </w:r>
+      <w:proofErr w:type="spellEnd"/>
+      <w:r>
+        <w:rPr>
+          <w:rFonts w:ascii="Segoe UI Emoji" w:eastAsia="Segoe UI Emoji" w:hAnsi="Segoe UI Emoji" w:cs="Segoe UI Emoji"/>
+          <w:iCs/>
+        </w:rPr>
+        <w:t xml:space="preserve"> sequence into account, meaning they have a temporal </w:t>
+      </w:r>
+      <w:proofErr w:type="gramStart"/>
+      <w:r>
+        <w:rPr>
+          <w:rFonts w:ascii="Segoe UI Emoji" w:eastAsia="Segoe UI Emoji" w:hAnsi="Segoe UI Emoji" w:cs="Segoe UI Emoji"/>
+          <w:iCs/>
+        </w:rPr>
+        <w:t>dimension</w:t>
+      </w:r>
+      <w:proofErr w:type="gramEnd"/>
+    </w:p>
+    <w:p>
+      <w:pPr>
+        <w:tabs>
+          <w:tab w:val="left" w:pos="3188"/>
+        </w:tabs>
+        <w:rPr>
+          <w:rFonts w:ascii="Segoe UI Emoji" w:eastAsia="Segoe UI Emoji" w:hAnsi="Segoe UI Emoji" w:cs="Segoe UI Emoji"/>
+          <w:iCs/>
+        </w:rPr>
+      </w:pPr>
+      <w:r>
+        <w:rPr>
+          <w:rFonts w:ascii="Segoe UI Emoji" w:eastAsia="Segoe UI Emoji" w:hAnsi="Segoe UI Emoji" w:cs="Segoe UI Emoji"/>
+          <w:iCs/>
+        </w:rPr>
+        <w:t>The architecture looks like:</w:t>
+      </w:r>
+    </w:p>
+    <w:p>
+      <w:pPr>
+        <w:tabs>
+          <w:tab w:val="left" w:pos="3188"/>
+        </w:tabs>
+        <w:rPr>
+          <w:rFonts w:ascii="Segoe UI Emoji" w:eastAsia="Segoe UI Emoji" w:hAnsi="Segoe UI Emoji" w:cs="Segoe UI Emoji"/>
+          <w:iCs/>
+        </w:rPr>
+      </w:pPr>
+    </w:p>
+    <w:p>
+      <w:pPr>
+        <w:tabs>
+          <w:tab w:val="left" w:pos="3188"/>
+        </w:tabs>
+        <w:rPr>
+          <w:rFonts w:ascii="Segoe UI Emoji" w:eastAsia="Segoe UI Emoji" w:hAnsi="Segoe UI Emoji" w:cs="Segoe UI Emoji"/>
+          <w:iCs/>
+        </w:rPr>
+      </w:pPr>
+      <w:r>
+        <w:rPr>
+          <w:rFonts w:ascii="Segoe UI Emoji" w:eastAsia="Segoe UI Emoji" w:hAnsi="Segoe UI Emoji" w:cs="Segoe UI Emoji"/>
+          <w:iCs/>
+          <w:noProof/>
+        </w:rPr>
+        <w:lastRenderedPageBreak/>
+        <w:drawing>
+          <wp:inline distT="0" distB="0" distL="0" distR="0" wp14:anchorId="61487F6C" wp14:editId="1909E812">
+            <wp:extent cx="5731510" cy="7236460"/>
+            <wp:effectExtent l="133350" t="114300" r="116840" b="154940"/>
+            <wp:docPr id="1140119464" name="Picture 1" descr="Recurrent Neural Networks | Coursera - Google Chrome"/>
+            <wp:cNvGraphicFramePr>
+              <a:graphicFrameLocks xmlns:a="http://schemas.openxmlformats.org/drawingml/2006/main" noChangeAspect="1"/>
+            </wp:cNvGraphicFramePr>
+            <a:graphic xmlns:a="http://schemas.openxmlformats.org/drawingml/2006/main">
+              <a:graphicData uri="http://schemas.openxmlformats.org/drawingml/2006/picture">
+                <pic:pic xmlns:pic="http://schemas.openxmlformats.org/drawingml/2006/picture">
+                  <pic:nvPicPr>
+                    <pic:cNvPr id="1140119464" name="Picture 1140119464" descr="Recurrent Neural Networks | Coursera - Google Chrome"/>
+                    <pic:cNvPicPr/>
+                  </pic:nvPicPr>
+                  <pic:blipFill>
+                    <a:blip r:embed="rId5" cstate="print">
+                      <a:extLst>
+                        <a:ext uri="{28A0092B-C50C-407E-A947-70E740481C1C}">
+                          <a14:useLocalDpi xmlns:a14="http://schemas.microsoft.com/office/drawing/2010/main" val="0"/>
+                        </a:ext>
+                      </a:extLst>
+                    </a:blip>
+                    <a:stretch>
+                      <a:fillRect/>
+                    </a:stretch>
+                  </pic:blipFill>
+                  <pic:spPr>
+                    <a:xfrm>
+                      <a:off x="0" y="0"/>
+                      <a:ext cx="5731510" cy="7236460"/>
+                    </a:xfrm>
+                    <a:prstGeom prst="rect">
+                      <a:avLst/>
+                    </a:prstGeom>
+                    <a:solidFill>
+                      <a:srgbClr val="FFFFFF">
+                        <a:shade val="85000"/>
+                      </a:srgbClr>
+                    </a:solidFill>
+                    <a:ln w="88900" cap="sq">
+                      <a:solidFill>
+                        <a:srgbClr val="FFFFFF"/>
+                      </a:solidFill>
+                      <a:miter lim="800000"/>
+                    </a:ln>
+                    <a:effectLst>
+                      <a:outerShdw blurRad="55000" dist="18000" dir="5400000" algn="tl" rotWithShape="0">
+                        <a:srgbClr val="000000">
+                          <a:alpha val="40000"/>
+                        </a:srgbClr>
+                      </a:outerShdw>
+                    </a:effectLst>
+                    <a:scene3d>
+                      <a:camera prst="orthographicFront"/>
+                      <a:lightRig rig="twoPt" dir="t">
+                        <a:rot lat="0" lon="0" rev="7200000"/>
+                      </a:lightRig>
+                    </a:scene3d>
+                    <a:sp3d>
+                      <a:bevelT w="25400" h="19050"/>
+                      <a:contourClr>
+                        <a:srgbClr val="FFFFFF"/>
+                      </a:contourClr>
+                    </a:sp3d>
+                  </pic:spPr>
+                </pic:pic>
+              </a:graphicData>
+            </a:graphic>
+          </wp:inline>
+        </w:drawing>
+      </w:r>
+    </w:p>
+    <w:p>
+      <w:pPr>
+        <w:tabs>
+          <w:tab w:val="left" w:pos="3188"/>
+        </w:tabs>
+        <w:rPr>
+          <w:rFonts w:ascii="Segoe UI Emoji" w:eastAsia="Segoe UI Emoji" w:hAnsi="Segoe UI Emoji" w:cs="Segoe UI Emoji"/>
+          <w:iCs/>
+        </w:rPr>
+      </w:pPr>
+      <w:r>
+        <w:rPr>
+          <w:rFonts w:ascii="Segoe UI Emoji" w:eastAsia="Segoe UI Emoji" w:hAnsi="Segoe UI Emoji" w:cs="Segoe UI Emoji"/>
+          <w:iCs/>
+        </w:rPr>
+        <w:t>A popular RNN is the Long Short-Term Memory Model (LSTM)</w:t>
+      </w:r>
+    </w:p>
+    <w:p>
+      <w:pPr>
+        <w:tabs>
+          <w:tab w:val="left" w:pos="3188"/>
+        </w:tabs>
+        <w:rPr>
+          <w:rFonts w:ascii="Segoe UI Emoji" w:eastAsia="Segoe UI Emoji" w:hAnsi="Segoe UI Emoji" w:cs="Segoe UI Emoji"/>
+          <w:iCs/>
+        </w:rPr>
+      </w:pPr>
+      <w:r>
+        <w:rPr>
+          <w:rFonts w:ascii="Segoe UI Emoji" w:eastAsia="Segoe UI Emoji" w:hAnsi="Segoe UI Emoji" w:cs="Segoe UI Emoji"/>
+          <w:iCs/>
+        </w:rPr>
+        <w:t>Applications include:</w:t>
+      </w:r>
+    </w:p>
+    <w:p>
+      <w:pPr>
+        <w:pStyle w:val="ListParagraph"/>
+        <w:numPr>
+          <w:ilvl w:val="0"/>
+          <w:numId w:val="10"/>
+        </w:numPr>
+        <w:tabs>
+          <w:tab w:val="left" w:pos="3188"/>
+        </w:tabs>
+        <w:rPr>
+          <w:rFonts w:ascii="Segoe UI Emoji" w:eastAsia="Segoe UI Emoji" w:hAnsi="Segoe UI Emoji" w:cs="Segoe UI Emoji"/>
+          <w:iCs/>
+        </w:rPr>
+      </w:pPr>
+      <w:proofErr w:type="spellStart"/>
+      <w:r>
+        <w:rPr>
+          <w:rFonts w:ascii="Segoe UI Emoji" w:eastAsia="Segoe UI Emoji" w:hAnsi="Segoe UI Emoji" w:cs="Segoe UI Emoji"/>
+          <w:iCs/>
+        </w:rPr>
+        <w:t>Img</w:t>
+      </w:r>
+      <w:proofErr w:type="spellEnd"/>
+      <w:r>
+        <w:rPr>
+          <w:rFonts w:ascii="Segoe UI Emoji" w:eastAsia="Segoe UI Emoji" w:hAnsi="Segoe UI Emoji" w:cs="Segoe UI Emoji"/>
+          <w:iCs/>
+        </w:rPr>
+        <w:t xml:space="preserve"> Generation</w:t>
+      </w:r>
+    </w:p>
+    <w:p>
+      <w:pPr>
+        <w:pStyle w:val="ListParagraph"/>
+        <w:numPr>
+          <w:ilvl w:val="0"/>
+          <w:numId w:val="10"/>
+        </w:numPr>
+        <w:tabs>
+          <w:tab w:val="left" w:pos="3188"/>
+        </w:tabs>
+        <w:rPr>
+          <w:rFonts w:ascii="Segoe UI Emoji" w:eastAsia="Segoe UI Emoji" w:hAnsi="Segoe UI Emoji" w:cs="Segoe UI Emoji"/>
+          <w:iCs/>
+        </w:rPr>
+      </w:pPr>
+      <w:r>
+        <w:rPr>
+          <w:rFonts w:ascii="Segoe UI Emoji" w:eastAsia="Segoe UI Emoji" w:hAnsi="Segoe UI Emoji" w:cs="Segoe UI Emoji"/>
+          <w:iCs/>
+        </w:rPr>
+        <w:t>Handwriting Generation</w:t>
+      </w:r>
+    </w:p>
+    <w:p>
+      <w:pPr>
+        <w:pStyle w:val="ListParagraph"/>
+        <w:numPr>
+          <w:ilvl w:val="0"/>
+          <w:numId w:val="10"/>
+        </w:numPr>
+        <w:tabs>
+          <w:tab w:val="left" w:pos="3188"/>
+        </w:tabs>
+        <w:rPr>
+          <w:rFonts w:ascii="Segoe UI Emoji" w:eastAsia="Segoe UI Emoji" w:hAnsi="Segoe UI Emoji" w:cs="Segoe UI Emoji"/>
+          <w:iCs/>
+        </w:rPr>
+      </w:pPr>
+      <w:r>
+        <w:rPr>
+          <w:rFonts w:ascii="Segoe UI Emoji" w:eastAsia="Segoe UI Emoji" w:hAnsi="Segoe UI Emoji" w:cs="Segoe UI Emoji"/>
+          <w:iCs/>
+        </w:rPr>
+        <w:t>Automatic Captioning of Images</w:t>
+      </w:r>
+    </w:p>
+    <w:p>
+      <w:pPr>
+        <w:pStyle w:val="ListParagraph"/>
+        <w:numPr>
+          <w:ilvl w:val="0"/>
+          <w:numId w:val="10"/>
+        </w:numPr>
+        <w:tabs>
+          <w:tab w:val="left" w:pos="3188"/>
+        </w:tabs>
+        <w:rPr>
+          <w:rFonts w:ascii="Segoe UI Emoji" w:eastAsia="Segoe UI Emoji" w:hAnsi="Segoe UI Emoji" w:cs="Segoe UI Emoji"/>
+          <w:iCs/>
+        </w:rPr>
+      </w:pPr>
+      <w:r>
+        <w:rPr>
+          <w:rFonts w:ascii="Segoe UI Emoji" w:eastAsia="Segoe UI Emoji" w:hAnsi="Segoe UI Emoji" w:cs="Segoe UI Emoji"/>
+          <w:iCs/>
+        </w:rPr>
+        <w:lastRenderedPageBreak/>
+        <w:t>Automatic Description of Videos</w:t>
+      </w:r>
+    </w:p>
+    <w:p>
+      <w:pPr>
+        <w:tabs>
+          <w:tab w:val="left" w:pos="3188"/>
+        </w:tabs>
+        <w:rPr>
+          <w:rFonts w:ascii="Segoe UI Emoji" w:eastAsia="Segoe UI Emoji" w:hAnsi="Segoe UI Emoji" w:cs="Segoe UI Emoji"/>
+          <w:iCs/>
+        </w:rPr>
+      </w:pPr>
+    </w:p>
+    <w:p>
+      <w:pPr>
+        <w:tabs>
+          <w:tab w:val="left" w:pos="3188"/>
+        </w:tabs>
+        <w:rPr>
+          <w:rFonts w:ascii="Segoe UI Emoji" w:eastAsia="Segoe UI Emoji" w:hAnsi="Segoe UI Emoji" w:cs="Segoe UI Emoji"/>
+          <w:iCs/>
+        </w:rPr>
+      </w:pPr>
+      <w:r>
+        <w:rPr>
+          <w:rFonts w:ascii="Segoe UI Emoji" w:eastAsia="Segoe UI Emoji" w:hAnsi="Segoe UI Emoji" w:cs="Segoe UI Emoji"/>
+          <w:iCs/>
+        </w:rPr>
+        <w:t>Autoencoders</w:t>
+      </w:r>
+    </w:p>
+    <w:p>
+      <w:pPr>
+        <w:tabs>
+          <w:tab w:val="left" w:pos="3188"/>
+        </w:tabs>
+        <w:rPr>
+          <w:rFonts w:ascii="Segoe UI Emoji" w:eastAsia="Segoe UI Emoji" w:hAnsi="Segoe UI Emoji" w:cs="Segoe UI Emoji"/>
+          <w:iCs/>
+        </w:rPr>
+      </w:pPr>
+      <w:r>
+        <w:rPr>
+          <w:rFonts w:ascii="Segoe UI Emoji" w:eastAsia="Segoe UI Emoji" w:hAnsi="Segoe UI Emoji" w:cs="Segoe UI Emoji"/>
+          <w:iCs/>
+        </w:rPr>
+        <w:t>Both the CNN and RNN are supervised learning models. The autoencoder model is unsupervised.</w:t>
+      </w:r>
+    </w:p>
+    <w:p>
+      <w:pPr>
+        <w:pStyle w:val="ListParagraph"/>
+        <w:numPr>
+          <w:ilvl w:val="1"/>
+          <w:numId w:val="3"/>
+        </w:numPr>
+        <w:tabs>
+          <w:tab w:val="left" w:pos="3188"/>
+        </w:tabs>
+        <w:rPr>
+          <w:rFonts w:ascii="Segoe UI Emoji" w:eastAsia="Segoe UI Emoji" w:hAnsi="Segoe UI Emoji" w:cs="Segoe UI Emoji"/>
+          <w:iCs/>
+        </w:rPr>
+      </w:pPr>
+      <w:r>
+        <w:rPr>
+          <w:rFonts w:ascii="Segoe UI Emoji" w:eastAsia="Segoe UI Emoji" w:hAnsi="Segoe UI Emoji" w:cs="Segoe UI Emoji"/>
+          <w:iCs/>
+        </w:rPr>
+        <w:t>Autoencoding is a data compression algorithm where the compression and decompression functions are learned automatically from the data itself.</w:t>
+      </w:r>
+    </w:p>
+    <w:p>
+      <w:pPr>
+        <w:pStyle w:val="ListParagraph"/>
+        <w:numPr>
+          <w:ilvl w:val="1"/>
+          <w:numId w:val="3"/>
+        </w:numPr>
+        <w:tabs>
+          <w:tab w:val="left" w:pos="3188"/>
+        </w:tabs>
+        <w:rPr>
+          <w:rFonts w:ascii="Segoe UI Emoji" w:eastAsia="Segoe UI Emoji" w:hAnsi="Segoe UI Emoji" w:cs="Segoe UI Emoji"/>
+          <w:iCs/>
+        </w:rPr>
+      </w:pPr>
+      <w:r>
+        <w:rPr>
+          <w:rFonts w:ascii="Segoe UI Emoji" w:eastAsia="Segoe UI Emoji" w:hAnsi="Segoe UI Emoji" w:cs="Segoe UI Emoji"/>
+          <w:iCs/>
+        </w:rPr>
+        <w:t xml:space="preserve">Autoencoders are data-specific </w:t>
+      </w:r>
+      <w:proofErr w:type="spellStart"/>
+      <w:r>
+        <w:rPr>
+          <w:rFonts w:ascii="Segoe UI Emoji" w:eastAsia="Segoe UI Emoji" w:hAnsi="Segoe UI Emoji" w:cs="Segoe UI Emoji"/>
+          <w:iCs/>
+        </w:rPr>
+        <w:t>ie</w:t>
+      </w:r>
+      <w:proofErr w:type="spellEnd"/>
+      <w:r>
+        <w:rPr>
+          <w:rFonts w:ascii="Segoe UI Emoji" w:eastAsia="Segoe UI Emoji" w:hAnsi="Segoe UI Emoji" w:cs="Segoe UI Emoji"/>
+          <w:iCs/>
+        </w:rPr>
+        <w:t xml:space="preserve">. They can only compress data </w:t>
+      </w:r>
+      <w:proofErr w:type="gramStart"/>
+      <w:r>
+        <w:rPr>
+          <w:rFonts w:ascii="Segoe UI Emoji" w:eastAsia="Segoe UI Emoji" w:hAnsi="Segoe UI Emoji" w:cs="Segoe UI Emoji"/>
+          <w:iCs/>
+        </w:rPr>
+        <w:t>similar to</w:t>
+      </w:r>
+      <w:proofErr w:type="gramEnd"/>
+      <w:r>
+        <w:rPr>
+          <w:rFonts w:ascii="Segoe UI Emoji" w:eastAsia="Segoe UI Emoji" w:hAnsi="Segoe UI Emoji" w:cs="Segoe UI Emoji"/>
+          <w:iCs/>
+        </w:rPr>
+        <w:t xml:space="preserve"> what they are trained on</w:t>
+      </w:r>
+      <w:r>
+        <w:rPr>
+          <w:rFonts w:ascii="Segoe UI Emoji" w:eastAsia="Segoe UI Emoji" w:hAnsi="Segoe UI Emoji" w:cs="Segoe UI Emoji"/>
+          <w:iCs/>
+        </w:rPr>
+        <w:t>. Aka a model designed to compress data for cars will not be able to, or at least not do a good job at compressing data for pictures of houses.</w:t>
+      </w:r>
+    </w:p>
+    <w:p>
+      <w:pPr>
+        <w:pStyle w:val="ListParagraph"/>
+        <w:numPr>
+          <w:ilvl w:val="1"/>
+          <w:numId w:val="3"/>
+        </w:numPr>
+        <w:tabs>
+          <w:tab w:val="left" w:pos="3188"/>
+        </w:tabs>
+        <w:rPr>
+          <w:rFonts w:ascii="Segoe UI Emoji" w:eastAsia="Segoe UI Emoji" w:hAnsi="Segoe UI Emoji" w:cs="Segoe UI Emoji"/>
+          <w:iCs/>
+        </w:rPr>
+      </w:pPr>
+      <w:r>
+        <w:rPr>
+          <w:rFonts w:ascii="Segoe UI Emoji" w:eastAsia="Segoe UI Emoji" w:hAnsi="Segoe UI Emoji" w:cs="Segoe UI Emoji"/>
+          <w:iCs/>
+        </w:rPr>
+        <w:t>Applications include data denoising and dimensionality reduction for data visualization.</w:t>
+      </w:r>
+    </w:p>
+    <w:p>
+      <w:pPr>
+        <w:tabs>
+          <w:tab w:val="left" w:pos="3188"/>
+        </w:tabs>
+        <w:rPr>
+          <w:rFonts w:ascii="Segoe UI Emoji" w:eastAsia="Segoe UI Emoji" w:hAnsi="Segoe UI Emoji" w:cs="Segoe UI Emoji"/>
+          <w:iCs/>
+        </w:rPr>
+      </w:pPr>
+      <w:r>
+        <w:rPr>
+          <w:rFonts w:ascii="Segoe UI Emoji" w:eastAsia="Segoe UI Emoji" w:hAnsi="Segoe UI Emoji" w:cs="Segoe UI Emoji"/>
+          <w:iCs/>
+        </w:rPr>
+        <w:t>The algorithm follows the pattern:</w:t>
+      </w:r>
+    </w:p>
+    <w:p>
+      <w:pPr>
+        <w:tabs>
+          <w:tab w:val="left" w:pos="3188"/>
+        </w:tabs>
+        <w:rPr>
+          <w:rFonts w:ascii="Segoe UI Emoji" w:eastAsia="Segoe UI Emoji" w:hAnsi="Segoe UI Emoji" w:cs="Segoe UI Emoji"/>
+          <w:iCs/>
+        </w:rPr>
+      </w:pPr>
+      <w:r>
+        <w:rPr>
+          <w:rFonts w:ascii="Segoe UI Emoji" w:eastAsia="Segoe UI Emoji" w:hAnsi="Segoe UI Emoji" w:cs="Segoe UI Emoji"/>
+          <w:iCs/>
+        </w:rPr>
+        <w:t>Input -&gt; encoder -&gt; compressed representation of input -&gt; decoder -&gt; output (hopefully the same as input)</w:t>
+      </w:r>
+    </w:p>
+    <w:p>
+      <w:pPr>
+        <w:pStyle w:val="ListParagraph"/>
+        <w:numPr>
+          <w:ilvl w:val="1"/>
+          <w:numId w:val="3"/>
+        </w:numPr>
+        <w:tabs>
+          <w:tab w:val="left" w:pos="3188"/>
+        </w:tabs>
+        <w:rPr>
+          <w:rFonts w:ascii="Segoe UI Emoji" w:eastAsia="Segoe UI Emoji" w:hAnsi="Segoe UI Emoji" w:cs="Segoe UI Emoji"/>
+          <w:iCs/>
+        </w:rPr>
+      </w:pPr>
+      <w:r>
+        <w:rPr>
+          <w:rFonts w:ascii="Segoe UI Emoji" w:eastAsia="Segoe UI Emoji" w:hAnsi="Segoe UI Emoji" w:cs="Segoe UI Emoji"/>
+          <w:iCs/>
+        </w:rPr>
+        <w:t>The autoencoder is an unsupervised neural network model.</w:t>
+      </w:r>
+    </w:p>
+    <w:p>
+      <w:pPr>
+        <w:pStyle w:val="ListParagraph"/>
+        <w:numPr>
+          <w:ilvl w:val="1"/>
+          <w:numId w:val="3"/>
+        </w:numPr>
+        <w:tabs>
+          <w:tab w:val="left" w:pos="3188"/>
+        </w:tabs>
+        <w:rPr>
+          <w:rFonts w:ascii="Segoe UI Emoji" w:eastAsia="Segoe UI Emoji" w:hAnsi="Segoe UI Emoji" w:cs="Segoe UI Emoji"/>
+          <w:iCs/>
+        </w:rPr>
+      </w:pPr>
+      <w:r>
+        <w:rPr>
+          <w:rFonts w:ascii="Segoe UI Emoji" w:eastAsia="Segoe UI Emoji" w:hAnsi="Segoe UI Emoji" w:cs="Segoe UI Emoji"/>
+          <w:iCs/>
+        </w:rPr>
+        <w:t>It tries to predict x from x without the need for any labels.</w:t>
+      </w:r>
+    </w:p>
+    <w:p>
+      <w:pPr>
+        <w:pStyle w:val="ListParagraph"/>
+        <w:numPr>
+          <w:ilvl w:val="1"/>
+          <w:numId w:val="3"/>
+        </w:numPr>
+        <w:tabs>
+          <w:tab w:val="left" w:pos="3188"/>
+        </w:tabs>
+        <w:rPr>
+          <w:rFonts w:ascii="Segoe UI Emoji" w:eastAsia="Segoe UI Emoji" w:hAnsi="Segoe UI Emoji" w:cs="Segoe UI Emoji"/>
+          <w:iCs/>
+        </w:rPr>
+      </w:pPr>
+      <w:r>
+        <w:rPr>
+          <w:rFonts w:ascii="Segoe UI Emoji" w:eastAsia="Segoe UI Emoji" w:hAnsi="Segoe UI Emoji" w:cs="Segoe UI Emoji"/>
+          <w:iCs/>
+        </w:rPr>
+        <w:t xml:space="preserve">Because of nonlinear activation functions autoencoders can learn data </w:t>
+      </w:r>
+      <w:r>
+        <w:rPr>
+          <w:rFonts w:ascii="Segoe UI Emoji" w:eastAsia="Segoe UI Emoji" w:hAnsi="Segoe UI Emoji" w:cs="Segoe UI Emoji"/>
+          <w:iCs/>
+          <w:color w:val="FF0000"/>
+        </w:rPr>
+        <w:t>projections that are more interesting than PCA (</w:t>
+      </w:r>
+      <w:proofErr w:type="gramStart"/>
+      <w:r>
+        <w:rPr>
+          <w:rFonts w:ascii="Segoe UI Emoji" w:eastAsia="Segoe UI Emoji" w:hAnsi="Segoe UI Emoji" w:cs="Segoe UI Emoji"/>
+          <w:iCs/>
+          <w:color w:val="FF0000"/>
+        </w:rPr>
+        <w:t>Principle</w:t>
+      </w:r>
+      <w:proofErr w:type="gramEnd"/>
+      <w:r>
+        <w:rPr>
+          <w:rFonts w:ascii="Segoe UI Emoji" w:eastAsia="Segoe UI Emoji" w:hAnsi="Segoe UI Emoji" w:cs="Segoe UI Emoji"/>
+          <w:iCs/>
+          <w:color w:val="FF0000"/>
+        </w:rPr>
+        <w:t xml:space="preserve"> component analysis) or other basic techniques.</w:t>
+      </w:r>
+    </w:p>
+    <w:p>
+      <w:pPr>
+        <w:tabs>
+          <w:tab w:val="left" w:pos="3188"/>
+        </w:tabs>
+        <w:rPr>
+          <w:rFonts w:ascii="Segoe UI Emoji" w:eastAsia="Segoe UI Emoji" w:hAnsi="Segoe UI Emoji" w:cs="Segoe UI Emoji"/>
+          <w:iCs/>
+        </w:rPr>
+      </w:pPr>
+      <w:r>
+        <w:rPr>
+          <w:rFonts w:ascii="Segoe UI Emoji" w:eastAsia="Segoe UI Emoji" w:hAnsi="Segoe UI Emoji" w:cs="Segoe UI Emoji"/>
+          <w:iCs/>
+        </w:rPr>
+        <w:t>A popular type of autoencoder is the Restricted Boltzmann Machine (RBM). They are typically used for:</w:t>
+      </w:r>
+    </w:p>
+    <w:p>
+      <w:pPr>
+        <w:pStyle w:val="ListParagraph"/>
+        <w:numPr>
+          <w:ilvl w:val="1"/>
+          <w:numId w:val="3"/>
+        </w:numPr>
+        <w:tabs>
+          <w:tab w:val="left" w:pos="3188"/>
+        </w:tabs>
+        <w:rPr>
+          <w:rFonts w:ascii="Segoe UI Emoji" w:eastAsia="Segoe UI Emoji" w:hAnsi="Segoe UI Emoji" w:cs="Segoe UI Emoji"/>
+          <w:iCs/>
+          <w:color w:val="FF0000"/>
+        </w:rPr>
+      </w:pPr>
+      <w:r>
+        <w:rPr>
+          <w:rFonts w:ascii="Segoe UI Emoji" w:eastAsia="Segoe UI Emoji" w:hAnsi="Segoe UI Emoji" w:cs="Segoe UI Emoji"/>
+          <w:iCs/>
+          <w:color w:val="FF0000"/>
+        </w:rPr>
+        <w:t>Fixing imbalanced datasets</w:t>
+      </w:r>
+    </w:p>
+    <w:p>
+      <w:pPr>
+        <w:pStyle w:val="ListParagraph"/>
+        <w:numPr>
+          <w:ilvl w:val="1"/>
+          <w:numId w:val="3"/>
+        </w:numPr>
+        <w:tabs>
+          <w:tab w:val="left" w:pos="3188"/>
+        </w:tabs>
+        <w:rPr>
+          <w:rFonts w:ascii="Segoe UI Emoji" w:eastAsia="Segoe UI Emoji" w:hAnsi="Segoe UI Emoji" w:cs="Segoe UI Emoji"/>
+          <w:iCs/>
+          <w:color w:val="FF0000"/>
+        </w:rPr>
+      </w:pPr>
+      <w:r>
+        <w:rPr>
+          <w:rFonts w:ascii="Segoe UI Emoji" w:eastAsia="Segoe UI Emoji" w:hAnsi="Segoe UI Emoji" w:cs="Segoe UI Emoji"/>
+          <w:iCs/>
+          <w:color w:val="000000" w:themeColor="text1"/>
+        </w:rPr>
+        <w:t xml:space="preserve">Estimate Missing Values in a </w:t>
+      </w:r>
+      <w:proofErr w:type="gramStart"/>
+      <w:r>
+        <w:rPr>
+          <w:rFonts w:ascii="Segoe UI Emoji" w:eastAsia="Segoe UI Emoji" w:hAnsi="Segoe UI Emoji" w:cs="Segoe UI Emoji"/>
+          <w:iCs/>
+          <w:color w:val="000000" w:themeColor="text1"/>
+        </w:rPr>
+        <w:t>dataset</w:t>
+      </w:r>
+      <w:proofErr w:type="gramEnd"/>
+    </w:p>
+    <w:p>
+      <w:pPr>
+        <w:pStyle w:val="ListParagraph"/>
+        <w:numPr>
+          <w:ilvl w:val="1"/>
+          <w:numId w:val="3"/>
+        </w:numPr>
+        <w:tabs>
+          <w:tab w:val="left" w:pos="3188"/>
+        </w:tabs>
+        <w:rPr>
+          <w:rFonts w:ascii="Segoe UI Emoji" w:eastAsia="Segoe UI Emoji" w:hAnsi="Segoe UI Emoji" w:cs="Segoe UI Emoji"/>
+          <w:b/>
+          <w:bCs/>
+          <w:iCs/>
+          <w:color w:val="FF0000"/>
+        </w:rPr>
+      </w:pPr>
+      <w:r>
+        <w:rPr>
+          <w:rFonts w:ascii="Segoe UI Emoji" w:eastAsia="Segoe UI Emoji" w:hAnsi="Segoe UI Emoji" w:cs="Segoe UI Emoji"/>
+          <w:b/>
+          <w:bCs/>
+          <w:iCs/>
+          <w:color w:val="000000" w:themeColor="text1"/>
+        </w:rPr>
+        <w:t>Automatic feature extraction of unstructured data.</w:t>
+      </w:r>
     </w:p>
     <w:sectPr>
       <w:pgSz w:w="11906" w:h="16838"/>
@@ -6282,6 +7763,95 @@
     </w:lvl>
   </w:abstractNum>
   <w:abstractNum w:abstractNumId="6" w15:restartNumberingAfterBreak="0">
+    <w:nsid w:val="593053F6"/>
+    <w:multiLevelType w:val="hybridMultilevel"/>
+    <w:tmpl w:val="EEDABBE6"/>
+    <w:lvl w:ilvl="0" w:tplc="08090011">
+      <w:start w:val="1"/>
+      <w:numFmt w:val="decimal"/>
+      <w:lvlText w:val="%1)"/>
+      <w:lvlJc w:val="left"/>
+      <w:pPr>
+        <w:ind w:left="720" w:hanging="360"/>
+      </w:pPr>
+      <w:rPr>
+        <w:rFonts w:hint="default"/>
+      </w:rPr>
+    </w:lvl>
+    <w:lvl w:ilvl="1" w:tplc="08090019" w:tentative="1">
+      <w:start w:val="1"/>
+      <w:numFmt w:val="lowerLetter"/>
+      <w:lvlText w:val="%2."/>
+      <w:lvlJc w:val="left"/>
+      <w:pPr>
+        <w:ind w:left="1440" w:hanging="360"/>
+      </w:pPr>
+    </w:lvl>
+    <w:lvl w:ilvl="2" w:tplc="0809001B" w:tentative="1">
+      <w:start w:val="1"/>
+      <w:numFmt w:val="lowerRoman"/>
+      <w:lvlText w:val="%3."/>
+      <w:lvlJc w:val="right"/>
+      <w:pPr>
+        <w:ind w:left="2160" w:hanging="180"/>
+      </w:pPr>
+    </w:lvl>
+    <w:lvl w:ilvl="3" w:tplc="0809000F" w:tentative="1">
+      <w:start w:val="1"/>
+      <w:numFmt w:val="decimal"/>
+      <w:lvlText w:val="%4."/>
+      <w:lvlJc w:val="left"/>
+      <w:pPr>
+        <w:ind w:left="2880" w:hanging="360"/>
+      </w:pPr>
+    </w:lvl>
+    <w:lvl w:ilvl="4" w:tplc="08090019" w:tentative="1">
+      <w:start w:val="1"/>
+      <w:numFmt w:val="lowerLetter"/>
+      <w:lvlText w:val="%5."/>
+      <w:lvlJc w:val="left"/>
+      <w:pPr>
+        <w:ind w:left="3600" w:hanging="360"/>
+      </w:pPr>
+    </w:lvl>
+    <w:lvl w:ilvl="5" w:tplc="0809001B" w:tentative="1">
+      <w:start w:val="1"/>
+      <w:numFmt w:val="lowerRoman"/>
+      <w:lvlText w:val="%6."/>
+      <w:lvlJc w:val="right"/>
+      <w:pPr>
+        <w:ind w:left="4320" w:hanging="180"/>
+      </w:pPr>
+    </w:lvl>
+    <w:lvl w:ilvl="6" w:tplc="0809000F" w:tentative="1">
+      <w:start w:val="1"/>
+      <w:numFmt w:val="decimal"/>
+      <w:lvlText w:val="%7."/>
+      <w:lvlJc w:val="left"/>
+      <w:pPr>
+        <w:ind w:left="5040" w:hanging="360"/>
+      </w:pPr>
+    </w:lvl>
+    <w:lvl w:ilvl="7" w:tplc="08090019" w:tentative="1">
+      <w:start w:val="1"/>
+      <w:numFmt w:val="lowerLetter"/>
+      <w:lvlText w:val="%8."/>
+      <w:lvlJc w:val="left"/>
+      <w:pPr>
+        <w:ind w:left="5760" w:hanging="360"/>
+      </w:pPr>
+    </w:lvl>
+    <w:lvl w:ilvl="8" w:tplc="0809001B" w:tentative="1">
+      <w:start w:val="1"/>
+      <w:numFmt w:val="lowerRoman"/>
+      <w:lvlText w:val="%9."/>
+      <w:lvlJc w:val="right"/>
+      <w:pPr>
+        <w:ind w:left="6480" w:hanging="180"/>
+      </w:pPr>
+    </w:lvl>
+  </w:abstractNum>
+  <w:abstractNum w:abstractNumId="7" w15:restartNumberingAfterBreak="0">
     <w:nsid w:val="6C0B3FAC"/>
     <w:multiLevelType w:val="hybridMultilevel"/>
     <w:tmpl w:val="9F2E521C"/>
@@ -6370,7 +7940,7 @@
       </w:pPr>
     </w:lvl>
   </w:abstractNum>
-  <w:abstractNum w:abstractNumId="7" w15:restartNumberingAfterBreak="0">
+  <w:abstractNum w:abstractNumId="8" w15:restartNumberingAfterBreak="0">
     <w:nsid w:val="750931C0"/>
     <w:multiLevelType w:val="hybridMultilevel"/>
     <w:tmpl w:val="AF0C11B8"/>
@@ -6459,7 +8029,7 @@
       </w:pPr>
     </w:lvl>
   </w:abstractNum>
-  <w:abstractNum w:abstractNumId="8" w15:restartNumberingAfterBreak="0">
+  <w:abstractNum w:abstractNumId="9" w15:restartNumberingAfterBreak="0">
     <w:nsid w:val="76267198"/>
     <w:multiLevelType w:val="hybridMultilevel"/>
     <w:tmpl w:val="D34A49AC"/>
@@ -6561,19 +8131,22 @@
     <w:abstractNumId w:val="4"/>
   </w:num>
   <w:num w:numId="5" w16cid:durableId="827286156">
-    <w:abstractNumId w:val="8"/>
+    <w:abstractNumId w:val="9"/>
   </w:num>
   <w:num w:numId="6" w16cid:durableId="157499742">
     <w:abstractNumId w:val="2"/>
   </w:num>
   <w:num w:numId="7" w16cid:durableId="373892256">
-    <w:abstractNumId w:val="6"/>
+    <w:abstractNumId w:val="7"/>
   </w:num>
   <w:num w:numId="8" w16cid:durableId="1663973094">
-    <w:abstractNumId w:val="7"/>
+    <w:abstractNumId w:val="8"/>
   </w:num>
   <w:num w:numId="9" w16cid:durableId="650405179">
     <w:abstractNumId w:val="5"/>
+  </w:num>
+  <w:num w:numId="10" w16cid:durableId="1152868898">
+    <w:abstractNumId w:val="6"/>
   </w:num>
 </w:numbering>
 </file>

</xml_diff>